<commit_message>
Updated Modular Specifications document
</commit_message>
<xml_diff>
--- a/Documentation/MBIR-Modular-specification.docx
+++ b/Documentation/MBIR-Modular-specification.docx
@@ -11,7 +11,6 @@
           <w:szCs w:val="20"/>
         </w:rPr>
       </w:pPr>
-      <w:bookmarkStart w:id="0" w:name="_GoBack"/>
       <w:r>
         <w:rPr>
           <w:b/>
@@ -41,7 +40,6 @@
         <w:t xml:space="preserve"> System Specification</w:t>
       </w:r>
     </w:p>
-    <w:bookmarkEnd w:id="0"/>
     <w:p>
       <w:pPr>
         <w:jc w:val="center"/>
@@ -80,14 +78,14 @@
           <w:sz w:val="20"/>
           <w:szCs w:val="20"/>
         </w:rPr>
-        <w:t>Date: 2019-0</w:t>
-      </w:r>
-      <w:r>
-        <w:rPr>
-          <w:sz w:val="20"/>
-          <w:szCs w:val="20"/>
-        </w:rPr>
-        <w:t>9</w:t>
+        <w:t>Date: 2019-</w:t>
+      </w:r>
+      <w:r>
+        <w:rPr>
+          <w:sz w:val="20"/>
+          <w:szCs w:val="20"/>
+        </w:rPr>
+        <w:t>11</w:t>
       </w:r>
       <w:r>
         <w:rPr>
@@ -101,7 +99,7 @@
           <w:sz w:val="20"/>
           <w:szCs w:val="20"/>
         </w:rPr>
-        <w:t>26</w:t>
+        <w:t>15</w:t>
       </w:r>
     </w:p>
     <w:p>
@@ -1104,7 +1102,7 @@
           <w:sz w:val="20"/>
           <w:szCs w:val="20"/>
         </w:rPr>
-        <w:t>Files Contents:</w:t>
+        <w:t>File Contents:</w:t>
       </w:r>
     </w:p>
     <w:p>
@@ -3488,6 +3486,8 @@
         </w:rPr>
         <w:t>ile names:</w:t>
       </w:r>
+      <w:bookmarkStart w:id="0" w:name="_GoBack"/>
+      <w:bookmarkEnd w:id="0"/>
     </w:p>
     <w:p>
       <w:pPr>
@@ -4236,6 +4236,55 @@
     </w:p>
     <w:p>
       <w:pPr>
+        <w:tabs>
+          <w:tab w:val="left" w:pos="360"/>
+        </w:tabs>
+        <w:ind w:firstLine="360"/>
+        <w:outlineLvl w:val="0"/>
+        <w:rPr>
+          <w:sz w:val="20"/>
+          <w:szCs w:val="20"/>
+        </w:rPr>
+      </w:pPr>
+    </w:p>
+    <w:p>
+      <w:pPr>
+        <w:tabs>
+          <w:tab w:val="left" w:pos="360"/>
+        </w:tabs>
+        <w:ind w:firstLine="360"/>
+        <w:outlineLvl w:val="0"/>
+        <w:rPr>
+          <w:b/>
+          <w:sz w:val="20"/>
+          <w:szCs w:val="20"/>
+        </w:rPr>
+      </w:pPr>
+      <w:r>
+        <w:rPr>
+          <w:sz w:val="20"/>
+          <w:szCs w:val="20"/>
+        </w:rPr>
+        <w:t>File Contents:</w:t>
+      </w:r>
+      <w:r>
+        <w:rPr>
+          <w:b/>
+          <w:sz w:val="20"/>
+          <w:szCs w:val="20"/>
+        </w:rPr>
+        <w:t xml:space="preserve">  </w:t>
+      </w:r>
+      <w:r>
+        <w:rPr>
+          <w:sz w:val="20"/>
+          <w:szCs w:val="20"/>
+        </w:rPr>
+        <w:t>(for QGGGMRF recon)</w:t>
+      </w:r>
+    </w:p>
+    <w:p>
+      <w:pPr>
         <w:ind w:firstLine="720"/>
         <w:rPr>
           <w:sz w:val="20"/>
@@ -4270,7 +4319,14 @@
           <w:sz w:val="20"/>
           <w:szCs w:val="20"/>
         </w:rPr>
-        <w:t>: &lt;string&gt;</w:t>
+        <w:t xml:space="preserve">: </w:t>
+      </w:r>
+      <w:r>
+        <w:rPr>
+          <w:sz w:val="20"/>
+          <w:szCs w:val="20"/>
+        </w:rPr>
+        <w:t>QGGMRF</w:t>
       </w:r>
       <w:r>
         <w:rPr>
@@ -5432,11 +5488,485 @@
     </w:p>
     <w:p>
       <w:pPr>
-        <w:rPr>
-          <w:sz w:val="20"/>
-          <w:szCs w:val="20"/>
-        </w:rPr>
-      </w:pPr>
+        <w:tabs>
+          <w:tab w:val="left" w:pos="360"/>
+        </w:tabs>
+        <w:ind w:firstLine="360"/>
+        <w:outlineLvl w:val="0"/>
+        <w:rPr>
+          <w:sz w:val="20"/>
+          <w:szCs w:val="20"/>
+        </w:rPr>
+      </w:pPr>
+    </w:p>
+    <w:p>
+      <w:pPr>
+        <w:tabs>
+          <w:tab w:val="left" w:pos="360"/>
+        </w:tabs>
+        <w:ind w:firstLine="360"/>
+        <w:outlineLvl w:val="0"/>
+        <w:rPr>
+          <w:b/>
+          <w:sz w:val="20"/>
+          <w:szCs w:val="20"/>
+        </w:rPr>
+      </w:pPr>
+      <w:r>
+        <w:rPr>
+          <w:sz w:val="20"/>
+          <w:szCs w:val="20"/>
+        </w:rPr>
+        <w:t>File Contents</w:t>
+      </w:r>
+      <w:r>
+        <w:rPr>
+          <w:sz w:val="20"/>
+          <w:szCs w:val="20"/>
+        </w:rPr>
+        <w:t>:  (for Plug &amp; Play recon)</w:t>
+      </w:r>
+    </w:p>
+    <w:p>
+      <w:pPr>
+        <w:ind w:firstLine="720"/>
+        <w:rPr>
+          <w:sz w:val="20"/>
+          <w:szCs w:val="20"/>
+        </w:rPr>
+      </w:pPr>
+      <w:proofErr w:type="spellStart"/>
+      <w:r>
+        <w:rPr>
+          <w:sz w:val="20"/>
+          <w:szCs w:val="20"/>
+        </w:rPr>
+        <w:t>PriorModel</w:t>
+      </w:r>
+      <w:proofErr w:type="spellEnd"/>
+      <w:r>
+        <w:rPr>
+          <w:sz w:val="20"/>
+          <w:szCs w:val="20"/>
+        </w:rPr>
+        <w:t xml:space="preserve">: </w:t>
+      </w:r>
+      <w:proofErr w:type="spellStart"/>
+      <w:r>
+        <w:rPr>
+          <w:sz w:val="20"/>
+          <w:szCs w:val="20"/>
+        </w:rPr>
+        <w:t>PandP</w:t>
+      </w:r>
+      <w:proofErr w:type="spellEnd"/>
+    </w:p>
+    <w:p>
+      <w:pPr>
+        <w:ind w:firstLine="720"/>
+        <w:rPr>
+          <w:sz w:val="20"/>
+          <w:szCs w:val="20"/>
+        </w:rPr>
+      </w:pPr>
+      <w:proofErr w:type="spellStart"/>
+      <w:r>
+        <w:rPr>
+          <w:sz w:val="20"/>
+          <w:szCs w:val="20"/>
+        </w:rPr>
+        <w:t>SigmaX</w:t>
+      </w:r>
+      <w:proofErr w:type="spellEnd"/>
+      <w:r>
+        <w:rPr>
+          <w:sz w:val="20"/>
+          <w:szCs w:val="20"/>
+        </w:rPr>
+        <w:t xml:space="preserve">: </w:t>
+      </w:r>
+      <w:r>
+        <w:rPr>
+          <w:sz w:val="20"/>
+          <w:szCs w:val="20"/>
+        </w:rPr>
+        <w:t>&lt;double&gt;</w:t>
+      </w:r>
+      <w:r>
+        <w:rPr>
+          <w:sz w:val="20"/>
+          <w:szCs w:val="20"/>
+        </w:rPr>
+        <w:tab/>
+        <w:t xml:space="preserve">/* </w:t>
+      </w:r>
+      <w:r>
+        <w:rPr>
+          <w:sz w:val="20"/>
+          <w:szCs w:val="20"/>
+        </w:rPr>
+        <w:t xml:space="preserve">q-GGMRF </w:t>
+      </w:r>
+      <w:proofErr w:type="spellStart"/>
+      <w:r>
+        <w:rPr>
+          <w:sz w:val="20"/>
+          <w:szCs w:val="20"/>
+        </w:rPr>
+        <w:t>sigma_x</w:t>
+      </w:r>
+      <w:proofErr w:type="spellEnd"/>
+      <w:r>
+        <w:rPr>
+          <w:sz w:val="20"/>
+          <w:szCs w:val="20"/>
+        </w:rPr>
+        <w:t xml:space="preserve"> parameter (</w:t>
+      </w:r>
+      <w:r>
+        <w:rPr>
+          <w:sz w:val="20"/>
+          <w:szCs w:val="20"/>
+        </w:rPr>
+        <w:t>mm^-1</w:t>
+      </w:r>
+      <w:r>
+        <w:rPr>
+          <w:sz w:val="20"/>
+          <w:szCs w:val="20"/>
+        </w:rPr>
+        <w:t>) [</w:t>
+      </w:r>
+      <w:r>
+        <w:rPr>
+          <w:sz w:val="20"/>
+          <w:szCs w:val="20"/>
+        </w:rPr>
+        <w:t xml:space="preserve">suggested </w:t>
+      </w:r>
+      <w:r>
+        <w:rPr>
+          <w:sz w:val="20"/>
+          <w:szCs w:val="20"/>
+        </w:rPr>
+        <w:t xml:space="preserve">= 0.02 </w:t>
+      </w:r>
+      <w:r>
+        <w:rPr>
+          <w:sz w:val="20"/>
+          <w:szCs w:val="20"/>
+        </w:rPr>
+        <w:t>mm</w:t>
+      </w:r>
+      <w:r>
+        <w:rPr>
+          <w:sz w:val="20"/>
+          <w:szCs w:val="20"/>
+        </w:rPr>
+        <w:t>-1]</w:t>
+      </w:r>
+      <w:r>
+        <w:rPr>
+          <w:sz w:val="20"/>
+          <w:szCs w:val="20"/>
+        </w:rPr>
+        <w:t xml:space="preserve"> */</w:t>
+      </w:r>
+    </w:p>
+    <w:p>
+      <w:pPr>
+        <w:ind w:firstLine="720"/>
+        <w:rPr>
+          <w:sz w:val="20"/>
+          <w:szCs w:val="20"/>
+        </w:rPr>
+      </w:pPr>
+      <w:proofErr w:type="spellStart"/>
+      <w:r>
+        <w:rPr>
+          <w:sz w:val="20"/>
+          <w:szCs w:val="20"/>
+        </w:rPr>
+        <w:t>SigmaY</w:t>
+      </w:r>
+      <w:proofErr w:type="spellEnd"/>
+      <w:r>
+        <w:rPr>
+          <w:sz w:val="20"/>
+          <w:szCs w:val="20"/>
+        </w:rPr>
+        <w:t xml:space="preserve">: </w:t>
+      </w:r>
+      <w:r>
+        <w:rPr>
+          <w:sz w:val="20"/>
+          <w:szCs w:val="20"/>
+        </w:rPr>
+        <w:t>&lt;double&gt;</w:t>
+      </w:r>
+      <w:r>
+        <w:rPr>
+          <w:sz w:val="20"/>
+          <w:szCs w:val="20"/>
+        </w:rPr>
+        <w:tab/>
+        <w:t xml:space="preserve">/* </w:t>
+      </w:r>
+      <w:r>
+        <w:rPr>
+          <w:sz w:val="20"/>
+          <w:szCs w:val="20"/>
+        </w:rPr>
+        <w:t>Scaling constant for weight matrix (W&lt;-W/SigmaY^2)</w:t>
+      </w:r>
+      <w:r>
+        <w:rPr>
+          <w:sz w:val="20"/>
+          <w:szCs w:val="20"/>
+        </w:rPr>
+        <w:t>; [default = 1] */</w:t>
+      </w:r>
+    </w:p>
+    <w:p>
+      <w:pPr>
+        <w:ind w:firstLine="720"/>
+        <w:rPr>
+          <w:sz w:val="20"/>
+          <w:szCs w:val="20"/>
+        </w:rPr>
+      </w:pPr>
+      <w:proofErr w:type="spellStart"/>
+      <w:r>
+        <w:rPr>
+          <w:sz w:val="20"/>
+          <w:szCs w:val="20"/>
+        </w:rPr>
+        <w:t>StopThreshold</w:t>
+      </w:r>
+      <w:proofErr w:type="spellEnd"/>
+      <w:r>
+        <w:rPr>
+          <w:sz w:val="20"/>
+          <w:szCs w:val="20"/>
+        </w:rPr>
+        <w:t xml:space="preserve">: </w:t>
+      </w:r>
+      <w:r>
+        <w:rPr>
+          <w:sz w:val="20"/>
+          <w:szCs w:val="20"/>
+        </w:rPr>
+        <w:t>&lt;double&gt;</w:t>
+      </w:r>
+      <w:r>
+        <w:rPr>
+          <w:sz w:val="20"/>
+          <w:szCs w:val="20"/>
+        </w:rPr>
+        <w:tab/>
+        <w:t>/* S</w:t>
+      </w:r>
+      <w:r>
+        <w:rPr>
+          <w:sz w:val="20"/>
+          <w:szCs w:val="20"/>
+        </w:rPr>
+        <w:t xml:space="preserve">topping threshold </w:t>
+      </w:r>
+      <w:r>
+        <w:rPr>
+          <w:sz w:val="20"/>
+          <w:szCs w:val="20"/>
+        </w:rPr>
+        <w:t>in percent</w:t>
+      </w:r>
+      <w:r>
+        <w:rPr>
+          <w:sz w:val="20"/>
+          <w:szCs w:val="20"/>
+        </w:rPr>
+        <w:t xml:space="preserve"> [</w:t>
+      </w:r>
+      <w:r>
+        <w:rPr>
+          <w:sz w:val="20"/>
+          <w:szCs w:val="20"/>
+        </w:rPr>
+        <w:t xml:space="preserve">suggested </w:t>
+      </w:r>
+      <w:r>
+        <w:rPr>
+          <w:sz w:val="20"/>
+          <w:szCs w:val="20"/>
+        </w:rPr>
+        <w:t xml:space="preserve">= </w:t>
+      </w:r>
+      <w:r>
+        <w:rPr>
+          <w:sz w:val="20"/>
+          <w:szCs w:val="20"/>
+        </w:rPr>
+        <w:t>1; 0=run max iterations</w:t>
+      </w:r>
+      <w:r>
+        <w:rPr>
+          <w:sz w:val="20"/>
+          <w:szCs w:val="20"/>
+        </w:rPr>
+        <w:t>]</w:t>
+      </w:r>
+      <w:r>
+        <w:rPr>
+          <w:sz w:val="20"/>
+          <w:szCs w:val="20"/>
+        </w:rPr>
+        <w:t xml:space="preserve"> */</w:t>
+      </w:r>
+    </w:p>
+    <w:p>
+      <w:pPr>
+        <w:ind w:firstLine="720"/>
+        <w:rPr>
+          <w:sz w:val="20"/>
+          <w:szCs w:val="20"/>
+        </w:rPr>
+      </w:pPr>
+      <w:proofErr w:type="spellStart"/>
+      <w:r>
+        <w:rPr>
+          <w:sz w:val="20"/>
+          <w:szCs w:val="20"/>
+        </w:rPr>
+        <w:t>MaxIterations</w:t>
+      </w:r>
+      <w:proofErr w:type="spellEnd"/>
+      <w:r>
+        <w:rPr>
+          <w:sz w:val="20"/>
+          <w:szCs w:val="20"/>
+        </w:rPr>
+        <w:t xml:space="preserve">: </w:t>
+      </w:r>
+      <w:r>
+        <w:rPr>
+          <w:sz w:val="20"/>
+          <w:szCs w:val="20"/>
+        </w:rPr>
+        <w:t xml:space="preserve">&lt;integer&gt; </w:t>
+      </w:r>
+      <w:r>
+        <w:rPr>
+          <w:sz w:val="20"/>
+          <w:szCs w:val="20"/>
+        </w:rPr>
+        <w:tab/>
+        <w:t xml:space="preserve">/* </w:t>
+      </w:r>
+      <w:r>
+        <w:rPr>
+          <w:sz w:val="20"/>
+          <w:szCs w:val="20"/>
+        </w:rPr>
+        <w:t>Maximum number of iterations, [</w:t>
+      </w:r>
+      <w:r>
+        <w:rPr>
+          <w:sz w:val="20"/>
+          <w:szCs w:val="20"/>
+        </w:rPr>
+        <w:t xml:space="preserve">default </w:t>
+      </w:r>
+      <w:r>
+        <w:rPr>
+          <w:sz w:val="20"/>
+          <w:szCs w:val="20"/>
+        </w:rPr>
+        <w:t>= 20]</w:t>
+      </w:r>
+      <w:r>
+        <w:rPr>
+          <w:sz w:val="20"/>
+          <w:szCs w:val="20"/>
+        </w:rPr>
+        <w:t xml:space="preserve"> */</w:t>
+      </w:r>
+    </w:p>
+    <w:p>
+      <w:pPr>
+        <w:ind w:firstLine="720"/>
+        <w:rPr>
+          <w:sz w:val="20"/>
+          <w:szCs w:val="20"/>
+        </w:rPr>
+      </w:pPr>
+      <w:r>
+        <w:rPr>
+          <w:sz w:val="20"/>
+          <w:szCs w:val="20"/>
+        </w:rPr>
+        <w:t>Positivity</w:t>
+      </w:r>
+      <w:r>
+        <w:rPr>
+          <w:sz w:val="20"/>
+          <w:szCs w:val="20"/>
+        </w:rPr>
+        <w:t xml:space="preserve">: </w:t>
+      </w:r>
+      <w:r>
+        <w:rPr>
+          <w:sz w:val="20"/>
+          <w:szCs w:val="20"/>
+        </w:rPr>
+        <w:t>&lt;</w:t>
+      </w:r>
+      <w:proofErr w:type="spellStart"/>
+      <w:r>
+        <w:rPr>
+          <w:sz w:val="20"/>
+          <w:szCs w:val="20"/>
+        </w:rPr>
+        <w:t>int</w:t>
+      </w:r>
+      <w:proofErr w:type="spellEnd"/>
+      <w:r>
+        <w:rPr>
+          <w:sz w:val="20"/>
+          <w:szCs w:val="20"/>
+        </w:rPr>
+        <w:t>&gt;</w:t>
+      </w:r>
+      <w:r>
+        <w:rPr>
+          <w:sz w:val="20"/>
+          <w:szCs w:val="20"/>
+        </w:rPr>
+        <w:tab/>
+      </w:r>
+      <w:r>
+        <w:rPr>
+          <w:sz w:val="20"/>
+          <w:szCs w:val="20"/>
+        </w:rPr>
+        <w:tab/>
+        <w:t>/* Positivity constraint: 1=yes, 0=no  */</w:t>
+      </w:r>
+    </w:p>
+    <w:p>
+      <w:pPr>
+        <w:rPr>
+          <w:sz w:val="20"/>
+          <w:szCs w:val="20"/>
+        </w:rPr>
+      </w:pPr>
+      <w:r>
+        <w:rPr>
+          <w:sz w:val="20"/>
+          <w:szCs w:val="20"/>
+        </w:rPr>
+        <w:lastRenderedPageBreak/>
+        <w:t>Notes on Recon Parameter files:</w:t>
+      </w:r>
     </w:p>
     <w:p>
       <w:pPr>
@@ -5684,6 +6214,7 @@
     <w:p>
       <w:pPr>
         <w:rPr>
+          <w:b/>
           <w:bCs/>
           <w:sz w:val="20"/>
           <w:szCs w:val="20"/>
@@ -5691,6 +6222,7 @@
       </w:pPr>
       <w:r>
         <w:rPr>
+          <w:b/>
           <w:bCs/>
           <w:sz w:val="20"/>
           <w:szCs w:val="20"/>
@@ -5699,6 +6231,7 @@
       </w:r>
       <w:r>
         <w:rPr>
+          <w:b/>
           <w:bCs/>
           <w:sz w:val="20"/>
           <w:szCs w:val="20"/>
@@ -5707,6 +6240,7 @@
       </w:r>
       <w:r>
         <w:rPr>
+          <w:b/>
           <w:bCs/>
           <w:sz w:val="20"/>
           <w:szCs w:val="20"/>
@@ -6313,15 +6847,7 @@
                       <w:sz w:val="20"/>
                       <w:szCs w:val="20"/>
                     </w:rPr>
-                    <m:t>1</m:t>
-                  </m:r>
-                  <m:r>
-                    <w:rPr>
-                      <w:rFonts w:ascii="Cambria Math" w:hAnsi="Cambria Math"/>
-                      <w:sz w:val="20"/>
-                      <w:szCs w:val="20"/>
-                    </w:rPr>
-                    <m:t>+</m:t>
+                    <m:t>1+</m:t>
                   </m:r>
                   <m:sSup>
                     <m:sSupPr>
@@ -6751,12 +7277,14 @@
           <w:tab w:val="left" w:pos="3476"/>
         </w:tabs>
         <w:rPr>
-          <w:sz w:val="20"/>
-          <w:szCs w:val="20"/>
-        </w:rPr>
-      </w:pPr>
-      <w:r>
-        <w:rPr>
+          <w:b/>
+          <w:sz w:val="20"/>
+          <w:szCs w:val="20"/>
+        </w:rPr>
+      </w:pPr>
+      <w:r>
+        <w:rPr>
+          <w:b/>
           <w:sz w:val="20"/>
           <w:szCs w:val="20"/>
         </w:rPr>
@@ -10971,7 +11499,7 @@
   <a:extraClrSchemeLst/>
   <a:extLst>
     <a:ext uri="{05A4C25C-085E-4340-85A3-A5531E510DB2}">
-      <thm15:themeFamily xmlns="" xmlns:thm15="http://schemas.microsoft.com/office/thememl/2012/main" name="Office Theme" id="{62F939B6-93AF-4DB8-9C6B-D6C7DFDC589F}" vid="{4A3C46E8-61CC-4603-A589-7422A47A8E4A}"/>
+      <thm15:themeFamily xmlns:thm15="http://schemas.microsoft.com/office/thememl/2012/main" xmlns="" name="Office Theme" id="{62F939B6-93AF-4DB8-9C6B-D6C7DFDC589F}" vid="{4A3C46E8-61CC-4603-A589-7422A47A8E4A}"/>
     </a:ext>
   </a:extLst>
 </a:theme>

</xml_diff>

<commit_message>
Updated Readme, documentation, MBIRModularUtils
</commit_message>
<xml_diff>
--- a/Documentation/MBIR-Modular-specification.docx
+++ b/Documentation/MBIR-Modular-specification.docx
@@ -61,7 +61,7 @@
           <w:sz w:val="20"/>
           <w:szCs w:val="20"/>
         </w:rPr>
-        <w:t>2</w:t>
+        <w:t>3</w:t>
       </w:r>
     </w:p>
     <w:p>
@@ -78,14 +78,14 @@
           <w:sz w:val="20"/>
           <w:szCs w:val="20"/>
         </w:rPr>
-        <w:t>Date: 2019-</w:t>
-      </w:r>
-      <w:r>
-        <w:rPr>
-          <w:sz w:val="20"/>
-          <w:szCs w:val="20"/>
-        </w:rPr>
-        <w:t>11</w:t>
+        <w:t xml:space="preserve">Date: </w:t>
+      </w:r>
+      <w:r>
+        <w:rPr>
+          <w:sz w:val="20"/>
+          <w:szCs w:val="20"/>
+        </w:rPr>
+        <w:t>2020</w:t>
       </w:r>
       <w:r>
         <w:rPr>
@@ -99,7 +99,21 @@
           <w:sz w:val="20"/>
           <w:szCs w:val="20"/>
         </w:rPr>
-        <w:t>15</w:t>
+        <w:t>08</w:t>
+      </w:r>
+      <w:r>
+        <w:rPr>
+          <w:sz w:val="20"/>
+          <w:szCs w:val="20"/>
+        </w:rPr>
+        <w:t>-</w:t>
+      </w:r>
+      <w:r>
+        <w:rPr>
+          <w:sz w:val="20"/>
+          <w:szCs w:val="20"/>
+        </w:rPr>
+        <w:t>20</w:t>
       </w:r>
     </w:p>
     <w:p>
@@ -2735,23 +2749,7 @@
           <w:sz w:val="20"/>
           <w:szCs w:val="20"/>
         </w:rPr>
-        <w:t xml:space="preserve"> &lt;</w:t>
-      </w:r>
-      <w:proofErr w:type="spellStart"/>
-      <w:r>
-        <w:rPr>
-          <w:sz w:val="20"/>
-          <w:szCs w:val="20"/>
-        </w:rPr>
-        <w:t>int</w:t>
-      </w:r>
-      <w:proofErr w:type="spellEnd"/>
-      <w:r>
-        <w:rPr>
-          <w:sz w:val="20"/>
-          <w:szCs w:val="20"/>
-        </w:rPr>
-        <w:t>&gt;</w:t>
+        <w:t xml:space="preserve"> &lt;int&gt;</w:t>
       </w:r>
       <w:r>
         <w:rPr>
@@ -2830,23 +2828,7 @@
           <w:sz w:val="20"/>
           <w:szCs w:val="20"/>
         </w:rPr>
-        <w:t xml:space="preserve"> &lt;</w:t>
-      </w:r>
-      <w:proofErr w:type="spellStart"/>
-      <w:r>
-        <w:rPr>
-          <w:sz w:val="20"/>
-          <w:szCs w:val="20"/>
-        </w:rPr>
-        <w:t>int</w:t>
-      </w:r>
-      <w:proofErr w:type="spellEnd"/>
-      <w:r>
-        <w:rPr>
-          <w:sz w:val="20"/>
-          <w:szCs w:val="20"/>
-        </w:rPr>
-        <w:t>&gt;</w:t>
+        <w:t xml:space="preserve"> &lt;int&gt;</w:t>
       </w:r>
       <w:r>
         <w:rPr>
@@ -2900,23 +2882,7 @@
           <w:sz w:val="20"/>
           <w:szCs w:val="20"/>
         </w:rPr>
-        <w:t>: &lt;</w:t>
-      </w:r>
-      <w:proofErr w:type="spellStart"/>
-      <w:r>
-        <w:rPr>
-          <w:sz w:val="20"/>
-          <w:szCs w:val="20"/>
-        </w:rPr>
-        <w:t>int</w:t>
-      </w:r>
-      <w:proofErr w:type="spellEnd"/>
-      <w:r>
-        <w:rPr>
-          <w:sz w:val="20"/>
-          <w:szCs w:val="20"/>
-        </w:rPr>
-        <w:t>&gt;</w:t>
+        <w:t>: &lt;int&gt;</w:t>
       </w:r>
       <w:r>
         <w:rPr>
@@ -2985,23 +2951,7 @@
           <w:sz w:val="20"/>
           <w:szCs w:val="20"/>
         </w:rPr>
-        <w:t xml:space="preserve"> &lt;</w:t>
-      </w:r>
-      <w:proofErr w:type="spellStart"/>
-      <w:r>
-        <w:rPr>
-          <w:sz w:val="20"/>
-          <w:szCs w:val="20"/>
-        </w:rPr>
-        <w:t>int</w:t>
-      </w:r>
-      <w:proofErr w:type="spellEnd"/>
-      <w:r>
-        <w:rPr>
-          <w:sz w:val="20"/>
-          <w:szCs w:val="20"/>
-        </w:rPr>
-        <w:t>&gt;</w:t>
+        <w:t xml:space="preserve"> &lt;int&gt;</w:t>
       </w:r>
       <w:r>
         <w:rPr>
@@ -3486,8 +3436,6 @@
         </w:rPr>
         <w:t>ile names:</w:t>
       </w:r>
-      <w:bookmarkStart w:id="0" w:name="_GoBack"/>
-      <w:bookmarkEnd w:id="0"/>
     </w:p>
     <w:p>
       <w:pPr>
@@ -3968,7 +3916,6 @@
         </w:rPr>
         <w:t>(</w:t>
       </w:r>
-      <w:proofErr w:type="spellStart"/>
       <w:proofErr w:type="gramStart"/>
       <w:r>
         <w:rPr>
@@ -3977,7 +3924,6 @@
         </w:rPr>
         <w:t>int</w:t>
       </w:r>
-      <w:proofErr w:type="spellEnd"/>
       <w:proofErr w:type="gramEnd"/>
       <w:r>
         <w:rPr>
@@ -4018,23 +3964,7 @@
           <w:sz w:val="20"/>
           <w:szCs w:val="20"/>
         </w:rPr>
-        <w:t>]     (</w:t>
-      </w:r>
-      <w:proofErr w:type="spellStart"/>
-      <w:r>
-        <w:rPr>
-          <w:sz w:val="20"/>
-          <w:szCs w:val="20"/>
-        </w:rPr>
-        <w:t>int</w:t>
-      </w:r>
-      <w:proofErr w:type="spellEnd"/>
-      <w:r>
-        <w:rPr>
-          <w:sz w:val="20"/>
-          <w:szCs w:val="20"/>
-        </w:rPr>
-        <w:t xml:space="preserve">) </w:t>
+        <w:t xml:space="preserve">]     (int) </w:t>
       </w:r>
       <w:proofErr w:type="spellStart"/>
       <w:r>
@@ -4412,13 +4342,707 @@
           <w:szCs w:val="20"/>
         </w:rPr>
       </w:pPr>
+      <w:r>
+        <w:rPr>
+          <w:sz w:val="20"/>
+          <w:szCs w:val="20"/>
+        </w:rPr>
+        <w:t>p:</w:t>
+      </w:r>
+      <w:r>
+        <w:rPr>
+          <w:sz w:val="20"/>
+          <w:szCs w:val="20"/>
+        </w:rPr>
+        <w:t xml:space="preserve"> &lt;</w:t>
+      </w:r>
+      <w:r>
+        <w:rPr>
+          <w:sz w:val="20"/>
+          <w:szCs w:val="20"/>
+        </w:rPr>
+        <w:t>double</w:t>
+      </w:r>
+      <w:r>
+        <w:rPr>
+          <w:sz w:val="20"/>
+          <w:szCs w:val="20"/>
+        </w:rPr>
+        <w:t>&gt;</w:t>
+      </w:r>
+      <w:r>
+        <w:rPr>
+          <w:sz w:val="20"/>
+          <w:szCs w:val="20"/>
+        </w:rPr>
+        <w:tab/>
+      </w:r>
+      <w:r>
+        <w:rPr>
+          <w:sz w:val="20"/>
+          <w:szCs w:val="20"/>
+        </w:rPr>
+        <w:tab/>
+        <w:t>/*</w:t>
+      </w:r>
+      <w:r>
+        <w:rPr>
+          <w:sz w:val="20"/>
+          <w:szCs w:val="20"/>
+        </w:rPr>
+        <w:t xml:space="preserve"> q-GGMRF p</w:t>
+      </w:r>
+      <w:r>
+        <w:rPr>
+          <w:sz w:val="20"/>
+          <w:szCs w:val="20"/>
+        </w:rPr>
+        <w:t xml:space="preserve"> parameter</w:t>
+      </w:r>
+      <w:r>
+        <w:rPr>
+          <w:sz w:val="20"/>
+          <w:szCs w:val="20"/>
+        </w:rPr>
+        <w:t xml:space="preserve"> [</w:t>
+      </w:r>
+      <w:r>
+        <w:rPr>
+          <w:sz w:val="20"/>
+          <w:szCs w:val="20"/>
+        </w:rPr>
+        <w:t xml:space="preserve">default </w:t>
+      </w:r>
+      <w:r>
+        <w:rPr>
+          <w:sz w:val="20"/>
+          <w:szCs w:val="20"/>
+        </w:rPr>
+        <w:t xml:space="preserve">= </w:t>
+      </w:r>
+      <w:r>
+        <w:rPr>
+          <w:sz w:val="20"/>
+          <w:szCs w:val="20"/>
+        </w:rPr>
+        <w:t>1.2</w:t>
+      </w:r>
+      <w:r>
+        <w:rPr>
+          <w:sz w:val="20"/>
+          <w:szCs w:val="20"/>
+        </w:rPr>
+        <w:t>]</w:t>
+      </w:r>
+      <w:r>
+        <w:rPr>
+          <w:sz w:val="20"/>
+          <w:szCs w:val="20"/>
+        </w:rPr>
+        <w:t xml:space="preserve"> */</w:t>
+      </w:r>
+    </w:p>
+    <w:p>
+      <w:pPr>
+        <w:ind w:firstLine="720"/>
+        <w:rPr>
+          <w:sz w:val="20"/>
+          <w:szCs w:val="20"/>
+        </w:rPr>
+      </w:pPr>
+      <w:r>
+        <w:rPr>
+          <w:sz w:val="20"/>
+          <w:szCs w:val="20"/>
+        </w:rPr>
+        <w:t>q</w:t>
+      </w:r>
+      <w:r>
+        <w:rPr>
+          <w:sz w:val="20"/>
+          <w:szCs w:val="20"/>
+        </w:rPr>
+        <w:t>:</w:t>
+      </w:r>
+      <w:r>
+        <w:rPr>
+          <w:sz w:val="20"/>
+          <w:szCs w:val="20"/>
+        </w:rPr>
+        <w:t xml:space="preserve"> &lt;double&gt;</w:t>
+      </w:r>
+      <w:r>
+        <w:rPr>
+          <w:sz w:val="20"/>
+          <w:szCs w:val="20"/>
+        </w:rPr>
+        <w:tab/>
+      </w:r>
+      <w:r>
+        <w:rPr>
+          <w:sz w:val="20"/>
+          <w:szCs w:val="20"/>
+        </w:rPr>
+        <w:tab/>
+        <w:t>/*</w:t>
+      </w:r>
+      <w:r>
+        <w:rPr>
+          <w:sz w:val="20"/>
+          <w:szCs w:val="20"/>
+        </w:rPr>
+        <w:t xml:space="preserve"> q-GGMRF </w:t>
+      </w:r>
+      <w:r>
+        <w:rPr>
+          <w:sz w:val="20"/>
+          <w:szCs w:val="20"/>
+        </w:rPr>
+        <w:t>q</w:t>
+      </w:r>
+      <w:r>
+        <w:rPr>
+          <w:sz w:val="20"/>
+          <w:szCs w:val="20"/>
+        </w:rPr>
+        <w:t xml:space="preserve"> parameter [</w:t>
+      </w:r>
+      <w:r>
+        <w:rPr>
+          <w:sz w:val="20"/>
+          <w:szCs w:val="20"/>
+        </w:rPr>
+        <w:t xml:space="preserve">default </w:t>
+      </w:r>
+      <w:r>
+        <w:rPr>
+          <w:sz w:val="20"/>
+          <w:szCs w:val="20"/>
+        </w:rPr>
+        <w:t xml:space="preserve">= </w:t>
+      </w:r>
+      <w:r>
+        <w:rPr>
+          <w:sz w:val="20"/>
+          <w:szCs w:val="20"/>
+        </w:rPr>
+        <w:t>2</w:t>
+      </w:r>
+      <w:r>
+        <w:rPr>
+          <w:sz w:val="20"/>
+          <w:szCs w:val="20"/>
+        </w:rPr>
+        <w:t>]</w:t>
+      </w:r>
+      <w:r>
+        <w:rPr>
+          <w:sz w:val="20"/>
+          <w:szCs w:val="20"/>
+        </w:rPr>
+        <w:t xml:space="preserve"> */</w:t>
+      </w:r>
+    </w:p>
+    <w:p>
+      <w:pPr>
+        <w:ind w:firstLine="720"/>
+        <w:rPr>
+          <w:sz w:val="20"/>
+          <w:szCs w:val="20"/>
+        </w:rPr>
+      </w:pPr>
+      <w:r>
+        <w:rPr>
+          <w:sz w:val="20"/>
+          <w:szCs w:val="20"/>
+        </w:rPr>
+        <w:t>T</w:t>
+      </w:r>
+      <w:r>
+        <w:rPr>
+          <w:sz w:val="20"/>
+          <w:szCs w:val="20"/>
+        </w:rPr>
+        <w:t xml:space="preserve">: </w:t>
+      </w:r>
+      <w:r>
+        <w:rPr>
+          <w:sz w:val="20"/>
+          <w:szCs w:val="20"/>
+        </w:rPr>
+        <w:t>&lt;</w:t>
+      </w:r>
+      <w:r>
+        <w:rPr>
+          <w:sz w:val="20"/>
+          <w:szCs w:val="20"/>
+        </w:rPr>
+        <w:t>double</w:t>
+      </w:r>
+      <w:r>
+        <w:rPr>
+          <w:sz w:val="20"/>
+          <w:szCs w:val="20"/>
+        </w:rPr>
+        <w:t>&gt;</w:t>
+      </w:r>
+      <w:r>
+        <w:rPr>
+          <w:sz w:val="20"/>
+          <w:szCs w:val="20"/>
+        </w:rPr>
+        <w:tab/>
+      </w:r>
+      <w:r>
+        <w:rPr>
+          <w:sz w:val="20"/>
+          <w:szCs w:val="20"/>
+        </w:rPr>
+        <w:tab/>
+        <w:t xml:space="preserve">/* </w:t>
+      </w:r>
+      <w:r>
+        <w:rPr>
+          <w:sz w:val="20"/>
+          <w:szCs w:val="20"/>
+        </w:rPr>
+        <w:t xml:space="preserve">q-GGMRF </w:t>
+      </w:r>
+      <w:r>
+        <w:rPr>
+          <w:sz w:val="20"/>
+          <w:szCs w:val="20"/>
+        </w:rPr>
+        <w:t>T parameter</w:t>
+      </w:r>
+      <w:r>
+        <w:rPr>
+          <w:sz w:val="20"/>
+          <w:szCs w:val="20"/>
+        </w:rPr>
+        <w:t xml:space="preserve"> </w:t>
+      </w:r>
+      <w:r>
+        <w:rPr>
+          <w:sz w:val="20"/>
+          <w:szCs w:val="20"/>
+        </w:rPr>
+        <w:t>[</w:t>
+      </w:r>
+      <w:r>
+        <w:rPr>
+          <w:sz w:val="20"/>
+          <w:szCs w:val="20"/>
+        </w:rPr>
+        <w:t>default</w:t>
+      </w:r>
+      <w:r>
+        <w:rPr>
+          <w:sz w:val="20"/>
+          <w:szCs w:val="20"/>
+        </w:rPr>
+        <w:t xml:space="preserve"> =</w:t>
+      </w:r>
+      <w:r>
+        <w:rPr>
+          <w:sz w:val="20"/>
+          <w:szCs w:val="20"/>
+        </w:rPr>
+        <w:t xml:space="preserve"> 0.</w:t>
+      </w:r>
+      <w:r>
+        <w:rPr>
+          <w:sz w:val="20"/>
+          <w:szCs w:val="20"/>
+        </w:rPr>
+        <w:t>1]</w:t>
+      </w:r>
+      <w:r>
+        <w:rPr>
+          <w:sz w:val="20"/>
+          <w:szCs w:val="20"/>
+        </w:rPr>
+        <w:t xml:space="preserve"> */</w:t>
+      </w:r>
+    </w:p>
+    <w:p>
+      <w:pPr>
+        <w:ind w:firstLine="720"/>
+        <w:rPr>
+          <w:sz w:val="20"/>
+          <w:szCs w:val="20"/>
+        </w:rPr>
+      </w:pPr>
+      <w:proofErr w:type="spellStart"/>
+      <w:r>
+        <w:rPr>
+          <w:sz w:val="20"/>
+          <w:szCs w:val="20"/>
+        </w:rPr>
+        <w:t>SigmaX</w:t>
+      </w:r>
+      <w:proofErr w:type="spellEnd"/>
+      <w:r>
+        <w:rPr>
+          <w:sz w:val="20"/>
+          <w:szCs w:val="20"/>
+        </w:rPr>
+        <w:t xml:space="preserve">: </w:t>
+      </w:r>
+      <w:r>
+        <w:rPr>
+          <w:sz w:val="20"/>
+          <w:szCs w:val="20"/>
+        </w:rPr>
+        <w:t>&lt;</w:t>
+      </w:r>
+      <w:r>
+        <w:rPr>
+          <w:sz w:val="20"/>
+          <w:szCs w:val="20"/>
+        </w:rPr>
+        <w:t>double</w:t>
+      </w:r>
+      <w:r>
+        <w:rPr>
+          <w:sz w:val="20"/>
+          <w:szCs w:val="20"/>
+        </w:rPr>
+        <w:t>&gt;</w:t>
+      </w:r>
+      <w:r>
+        <w:rPr>
+          <w:sz w:val="20"/>
+          <w:szCs w:val="20"/>
+        </w:rPr>
+        <w:tab/>
+      </w:r>
+      <w:r>
+        <w:rPr>
+          <w:sz w:val="20"/>
+          <w:szCs w:val="20"/>
+        </w:rPr>
+        <w:t xml:space="preserve">/* </w:t>
+      </w:r>
+      <w:r>
+        <w:rPr>
+          <w:sz w:val="20"/>
+          <w:szCs w:val="20"/>
+        </w:rPr>
+        <w:t xml:space="preserve">q-GGMRF </w:t>
+      </w:r>
+      <w:proofErr w:type="spellStart"/>
+      <w:r>
+        <w:rPr>
+          <w:sz w:val="20"/>
+          <w:szCs w:val="20"/>
+        </w:rPr>
+        <w:t>sigma</w:t>
+      </w:r>
+      <w:r>
+        <w:rPr>
+          <w:sz w:val="20"/>
+          <w:szCs w:val="20"/>
+        </w:rPr>
+        <w:t>_x</w:t>
+      </w:r>
+      <w:proofErr w:type="spellEnd"/>
+      <w:r>
+        <w:rPr>
+          <w:sz w:val="20"/>
+          <w:szCs w:val="20"/>
+        </w:rPr>
+        <w:t xml:space="preserve"> parameter </w:t>
+      </w:r>
+      <w:r>
+        <w:rPr>
+          <w:sz w:val="20"/>
+          <w:szCs w:val="20"/>
+        </w:rPr>
+        <w:t>(</w:t>
+      </w:r>
+      <w:r>
+        <w:rPr>
+          <w:sz w:val="20"/>
+          <w:szCs w:val="20"/>
+        </w:rPr>
+        <w:t>mm</w:t>
+      </w:r>
+      <w:r>
+        <w:rPr>
+          <w:sz w:val="20"/>
+          <w:szCs w:val="20"/>
+        </w:rPr>
+        <w:t>^-1</w:t>
+      </w:r>
+      <w:r>
+        <w:rPr>
+          <w:sz w:val="20"/>
+          <w:szCs w:val="20"/>
+        </w:rPr>
+        <w:t>)</w:t>
+      </w:r>
+      <w:r>
+        <w:rPr>
+          <w:sz w:val="20"/>
+          <w:szCs w:val="20"/>
+        </w:rPr>
+        <w:t xml:space="preserve"> [</w:t>
+      </w:r>
+      <w:r>
+        <w:rPr>
+          <w:sz w:val="20"/>
+          <w:szCs w:val="20"/>
+        </w:rPr>
+        <w:t xml:space="preserve">suggested </w:t>
+      </w:r>
+      <w:r>
+        <w:rPr>
+          <w:sz w:val="20"/>
+          <w:szCs w:val="20"/>
+        </w:rPr>
+        <w:t xml:space="preserve">= </w:t>
+      </w:r>
+      <w:r>
+        <w:rPr>
+          <w:sz w:val="20"/>
+          <w:szCs w:val="20"/>
+        </w:rPr>
+        <w:t xml:space="preserve">0.02 </w:t>
+      </w:r>
+      <w:r>
+        <w:rPr>
+          <w:sz w:val="20"/>
+          <w:szCs w:val="20"/>
+        </w:rPr>
+        <w:t>mm</w:t>
+      </w:r>
+      <w:r>
+        <w:rPr>
+          <w:sz w:val="20"/>
+          <w:szCs w:val="20"/>
+        </w:rPr>
+        <w:t>-1</w:t>
+      </w:r>
+      <w:r>
+        <w:rPr>
+          <w:sz w:val="20"/>
+          <w:szCs w:val="20"/>
+        </w:rPr>
+        <w:t>]</w:t>
+      </w:r>
+      <w:r>
+        <w:rPr>
+          <w:sz w:val="20"/>
+          <w:szCs w:val="20"/>
+        </w:rPr>
+        <w:t xml:space="preserve"> */</w:t>
+      </w:r>
+    </w:p>
+    <w:p>
+      <w:pPr>
+        <w:ind w:firstLine="720"/>
+        <w:rPr>
+          <w:sz w:val="20"/>
+          <w:szCs w:val="20"/>
+        </w:rPr>
+      </w:pPr>
+      <w:proofErr w:type="spellStart"/>
+      <w:r>
+        <w:rPr>
+          <w:sz w:val="20"/>
+          <w:szCs w:val="20"/>
+        </w:rPr>
+        <w:t>SigmaY</w:t>
+      </w:r>
+      <w:proofErr w:type="spellEnd"/>
+      <w:r>
+        <w:rPr>
+          <w:sz w:val="20"/>
+          <w:szCs w:val="20"/>
+        </w:rPr>
+        <w:t xml:space="preserve">: </w:t>
+      </w:r>
+      <w:r>
+        <w:rPr>
+          <w:sz w:val="20"/>
+          <w:szCs w:val="20"/>
+        </w:rPr>
+        <w:t>&lt;</w:t>
+      </w:r>
+      <w:r>
+        <w:rPr>
+          <w:sz w:val="20"/>
+          <w:szCs w:val="20"/>
+        </w:rPr>
+        <w:t>double</w:t>
+      </w:r>
+      <w:r>
+        <w:rPr>
+          <w:sz w:val="20"/>
+          <w:szCs w:val="20"/>
+        </w:rPr>
+        <w:t>&gt;</w:t>
+      </w:r>
+      <w:r>
+        <w:rPr>
+          <w:sz w:val="20"/>
+          <w:szCs w:val="20"/>
+        </w:rPr>
+        <w:tab/>
+      </w:r>
+      <w:r>
+        <w:rPr>
+          <w:sz w:val="20"/>
+          <w:szCs w:val="20"/>
+        </w:rPr>
+        <w:t xml:space="preserve">/* </w:t>
+      </w:r>
+      <w:r>
+        <w:rPr>
+          <w:sz w:val="20"/>
+          <w:szCs w:val="20"/>
+        </w:rPr>
+        <w:t>Scaling constant for weight matrix (W&lt;-W/SigmaY^2)</w:t>
+      </w:r>
+      <w:r>
+        <w:rPr>
+          <w:sz w:val="20"/>
+          <w:szCs w:val="20"/>
+        </w:rPr>
+        <w:t xml:space="preserve">; </w:t>
+      </w:r>
+      <w:r>
+        <w:rPr>
+          <w:sz w:val="20"/>
+          <w:szCs w:val="20"/>
+        </w:rPr>
+        <w:t xml:space="preserve">[default = </w:t>
+      </w:r>
+      <w:r>
+        <w:rPr>
+          <w:sz w:val="20"/>
+          <w:szCs w:val="20"/>
+        </w:rPr>
+        <w:t>0.</w:t>
+      </w:r>
+      <w:r>
+        <w:rPr>
+          <w:sz w:val="20"/>
+          <w:szCs w:val="20"/>
+        </w:rPr>
+        <w:t>05</w:t>
+      </w:r>
+      <w:r>
+        <w:rPr>
+          <w:sz w:val="20"/>
+          <w:szCs w:val="20"/>
+        </w:rPr>
+        <w:t xml:space="preserve">] </w:t>
+      </w:r>
+      <w:r>
+        <w:rPr>
+          <w:sz w:val="20"/>
+          <w:szCs w:val="20"/>
+        </w:rPr>
+        <w:t>*/</w:t>
+      </w:r>
+    </w:p>
+    <w:p>
+      <w:pPr>
+        <w:ind w:firstLine="720"/>
+        <w:rPr>
+          <w:sz w:val="20"/>
+          <w:szCs w:val="20"/>
+        </w:rPr>
+      </w:pPr>
+      <w:proofErr w:type="spellStart"/>
+      <w:r>
+        <w:rPr>
+          <w:sz w:val="20"/>
+          <w:szCs w:val="20"/>
+        </w:rPr>
+        <w:t>weightType</w:t>
+      </w:r>
+      <w:proofErr w:type="spellEnd"/>
+      <w:r>
+        <w:rPr>
+          <w:sz w:val="20"/>
+          <w:szCs w:val="20"/>
+        </w:rPr>
+        <w:t xml:space="preserve">: </w:t>
+      </w:r>
+      <w:r>
+        <w:rPr>
+          <w:sz w:val="20"/>
+          <w:szCs w:val="20"/>
+        </w:rPr>
+        <w:t>&lt;int&gt;</w:t>
+      </w:r>
+      <w:r>
+        <w:rPr>
+          <w:sz w:val="20"/>
+          <w:szCs w:val="20"/>
+        </w:rPr>
+        <w:tab/>
+        <w:t>/* Sinogram weighting option, see below [default = 1] */</w:t>
+      </w:r>
+    </w:p>
+    <w:p>
+      <w:pPr>
+        <w:ind w:firstLine="720"/>
+        <w:rPr>
+          <w:sz w:val="20"/>
+          <w:szCs w:val="20"/>
+        </w:rPr>
+      </w:pPr>
+      <w:proofErr w:type="spellStart"/>
+      <w:r>
+        <w:rPr>
+          <w:sz w:val="20"/>
+          <w:szCs w:val="20"/>
+        </w:rPr>
+        <w:t>b_nearest</w:t>
+      </w:r>
+      <w:proofErr w:type="spellEnd"/>
+      <w:r>
+        <w:rPr>
+          <w:sz w:val="20"/>
+          <w:szCs w:val="20"/>
+        </w:rPr>
+        <w:t>: &lt;double&gt;</w:t>
+      </w:r>
+      <w:r>
+        <w:rPr>
+          <w:sz w:val="20"/>
+          <w:szCs w:val="20"/>
+        </w:rPr>
+        <w:tab/>
+      </w:r>
+      <w:r>
+        <w:rPr>
+          <w:sz w:val="20"/>
+          <w:szCs w:val="20"/>
+        </w:rPr>
+        <w:t>/* Relative nearest neighbor weight [default = 1] */</w:t>
+      </w:r>
+    </w:p>
+    <w:p>
+      <w:pPr>
+        <w:ind w:firstLine="720"/>
+        <w:rPr>
+          <w:sz w:val="20"/>
+          <w:szCs w:val="20"/>
+        </w:rPr>
+      </w:pPr>
+      <w:proofErr w:type="spellStart"/>
       <w:proofErr w:type="gramStart"/>
       <w:r>
         <w:rPr>
           <w:sz w:val="20"/>
           <w:szCs w:val="20"/>
         </w:rPr>
-        <w:t>p</w:t>
+        <w:t>b</w:t>
       </w:r>
       <w:proofErr w:type="gramEnd"/>
       <w:r>
@@ -4426,57 +5050,233 @@
           <w:sz w:val="20"/>
           <w:szCs w:val="20"/>
         </w:rPr>
-        <w:t>:</w:t>
-      </w:r>
-      <w:r>
-        <w:rPr>
-          <w:sz w:val="20"/>
-          <w:szCs w:val="20"/>
-        </w:rPr>
-        <w:t xml:space="preserve"> &lt;</w:t>
-      </w:r>
-      <w:r>
-        <w:rPr>
-          <w:sz w:val="20"/>
-          <w:szCs w:val="20"/>
-        </w:rPr>
-        <w:t>double</w:t>
-      </w:r>
-      <w:r>
-        <w:rPr>
-          <w:sz w:val="20"/>
-          <w:szCs w:val="20"/>
-        </w:rPr>
-        <w:t>&gt;</w:t>
-      </w:r>
-      <w:r>
-        <w:rPr>
-          <w:sz w:val="20"/>
-          <w:szCs w:val="20"/>
-        </w:rPr>
-        <w:tab/>
-      </w:r>
-      <w:r>
-        <w:rPr>
-          <w:sz w:val="20"/>
-          <w:szCs w:val="20"/>
-        </w:rPr>
-        <w:tab/>
-        <w:t>/*</w:t>
-      </w:r>
-      <w:r>
-        <w:rPr>
-          <w:sz w:val="20"/>
-          <w:szCs w:val="20"/>
-        </w:rPr>
-        <w:t xml:space="preserve"> q-GGMRF p</w:t>
-      </w:r>
-      <w:r>
-        <w:rPr>
-          <w:sz w:val="20"/>
-          <w:szCs w:val="20"/>
-        </w:rPr>
-        <w:t xml:space="preserve"> parameter</w:t>
+        <w:t>_diag</w:t>
+      </w:r>
+      <w:proofErr w:type="spellEnd"/>
+      <w:r>
+        <w:rPr>
+          <w:sz w:val="20"/>
+          <w:szCs w:val="20"/>
+        </w:rPr>
+        <w:t>: &lt;double&gt;</w:t>
+      </w:r>
+      <w:r>
+        <w:rPr>
+          <w:sz w:val="20"/>
+          <w:szCs w:val="20"/>
+        </w:rPr>
+        <w:tab/>
+      </w:r>
+      <w:r>
+        <w:rPr>
+          <w:sz w:val="20"/>
+          <w:szCs w:val="20"/>
+        </w:rPr>
+        <w:tab/>
+      </w:r>
+      <w:r>
+        <w:rPr>
+          <w:sz w:val="20"/>
+          <w:szCs w:val="20"/>
+        </w:rPr>
+        <w:t xml:space="preserve">/* </w:t>
+      </w:r>
+      <w:r>
+        <w:rPr>
+          <w:sz w:val="20"/>
+          <w:szCs w:val="20"/>
+        </w:rPr>
+        <w:t>Relative diagonal neighbor weight in (</w:t>
+      </w:r>
+      <w:proofErr w:type="spellStart"/>
+      <w:r>
+        <w:rPr>
+          <w:sz w:val="20"/>
+          <w:szCs w:val="20"/>
+        </w:rPr>
+        <w:t>x,y</w:t>
+      </w:r>
+      <w:proofErr w:type="spellEnd"/>
+      <w:r>
+        <w:rPr>
+          <w:sz w:val="20"/>
+          <w:szCs w:val="20"/>
+        </w:rPr>
+        <w:t xml:space="preserve">) plane [default = 1/sqrt(2)] </w:t>
+      </w:r>
+      <w:r>
+        <w:rPr>
+          <w:sz w:val="20"/>
+          <w:szCs w:val="20"/>
+        </w:rPr>
+        <w:t>*/</w:t>
+      </w:r>
+    </w:p>
+    <w:p>
+      <w:pPr>
+        <w:ind w:firstLine="720"/>
+        <w:rPr>
+          <w:sz w:val="20"/>
+          <w:szCs w:val="20"/>
+        </w:rPr>
+      </w:pPr>
+      <w:proofErr w:type="spellStart"/>
+      <w:r>
+        <w:rPr>
+          <w:sz w:val="20"/>
+          <w:szCs w:val="20"/>
+        </w:rPr>
+        <w:t>b_</w:t>
+      </w:r>
+      <w:r>
+        <w:rPr>
+          <w:sz w:val="20"/>
+          <w:szCs w:val="20"/>
+        </w:rPr>
+        <w:t>interslice</w:t>
+      </w:r>
+      <w:proofErr w:type="spellEnd"/>
+      <w:r>
+        <w:rPr>
+          <w:sz w:val="20"/>
+          <w:szCs w:val="20"/>
+        </w:rPr>
+        <w:t xml:space="preserve">: &lt;double&gt;     </w:t>
+      </w:r>
+      <w:r>
+        <w:rPr>
+          <w:sz w:val="20"/>
+          <w:szCs w:val="20"/>
+        </w:rPr>
+        <w:t xml:space="preserve">  </w:t>
+      </w:r>
+      <w:r>
+        <w:rPr>
+          <w:sz w:val="20"/>
+          <w:szCs w:val="20"/>
+        </w:rPr>
+        <w:t xml:space="preserve"> </w:t>
+      </w:r>
+      <w:r>
+        <w:rPr>
+          <w:sz w:val="20"/>
+          <w:szCs w:val="20"/>
+        </w:rPr>
+        <w:t xml:space="preserve">/* </w:t>
+      </w:r>
+      <w:r>
+        <w:rPr>
+          <w:sz w:val="20"/>
+          <w:szCs w:val="20"/>
+        </w:rPr>
+        <w:t>Relative inter-slice neighbor weight [</w:t>
+      </w:r>
+      <w:r>
+        <w:rPr>
+          <w:sz w:val="20"/>
+          <w:szCs w:val="20"/>
+        </w:rPr>
+        <w:t xml:space="preserve">default=1; </w:t>
+      </w:r>
+      <w:r>
+        <w:rPr>
+          <w:sz w:val="20"/>
+          <w:szCs w:val="20"/>
+        </w:rPr>
+        <w:t xml:space="preserve">suggest = </w:t>
+      </w:r>
+      <w:proofErr w:type="spellStart"/>
+      <w:r>
+        <w:rPr>
+          <w:sz w:val="20"/>
+          <w:szCs w:val="20"/>
+        </w:rPr>
+        <w:t>DeltaXY</w:t>
+      </w:r>
+      <w:proofErr w:type="spellEnd"/>
+      <w:r>
+        <w:rPr>
+          <w:sz w:val="20"/>
+          <w:szCs w:val="20"/>
+        </w:rPr>
+        <w:t>/</w:t>
+      </w:r>
+      <w:proofErr w:type="spellStart"/>
+      <w:r>
+        <w:rPr>
+          <w:sz w:val="20"/>
+          <w:szCs w:val="20"/>
+        </w:rPr>
+        <w:t>DeltaZ</w:t>
+      </w:r>
+      <w:proofErr w:type="spellEnd"/>
+      <w:r>
+        <w:rPr>
+          <w:sz w:val="20"/>
+          <w:szCs w:val="20"/>
+        </w:rPr>
+        <w:t xml:space="preserve">] </w:t>
+      </w:r>
+      <w:r>
+        <w:rPr>
+          <w:sz w:val="20"/>
+          <w:szCs w:val="20"/>
+        </w:rPr>
+        <w:t>*/</w:t>
+      </w:r>
+    </w:p>
+    <w:p>
+      <w:pPr>
+        <w:ind w:firstLine="720"/>
+        <w:rPr>
+          <w:sz w:val="20"/>
+          <w:szCs w:val="20"/>
+        </w:rPr>
+      </w:pPr>
+      <w:proofErr w:type="spellStart"/>
+      <w:r>
+        <w:rPr>
+          <w:sz w:val="20"/>
+          <w:szCs w:val="20"/>
+        </w:rPr>
+        <w:t>StopThreshold</w:t>
+      </w:r>
+      <w:proofErr w:type="spellEnd"/>
+      <w:r>
+        <w:rPr>
+          <w:sz w:val="20"/>
+          <w:szCs w:val="20"/>
+        </w:rPr>
+        <w:t xml:space="preserve">: </w:t>
+      </w:r>
+      <w:r>
+        <w:rPr>
+          <w:sz w:val="20"/>
+          <w:szCs w:val="20"/>
+        </w:rPr>
+        <w:t>&lt;double&gt;</w:t>
+      </w:r>
+      <w:r>
+        <w:rPr>
+          <w:sz w:val="20"/>
+          <w:szCs w:val="20"/>
+        </w:rPr>
+        <w:tab/>
+        <w:t>/* S</w:t>
+      </w:r>
+      <w:r>
+        <w:rPr>
+          <w:sz w:val="20"/>
+          <w:szCs w:val="20"/>
+        </w:rPr>
+        <w:t xml:space="preserve">topping threshold </w:t>
+      </w:r>
+      <w:r>
+        <w:rPr>
+          <w:sz w:val="20"/>
+          <w:szCs w:val="20"/>
+        </w:rPr>
+        <w:t>in percent</w:t>
       </w:r>
       <w:r>
         <w:rPr>
@@ -4490,6 +5290,95 @@
           <w:sz w:val="20"/>
           <w:szCs w:val="20"/>
         </w:rPr>
+        <w:t xml:space="preserve">suggested </w:t>
+      </w:r>
+      <w:r>
+        <w:rPr>
+          <w:sz w:val="20"/>
+          <w:szCs w:val="20"/>
+        </w:rPr>
+        <w:t xml:space="preserve">= </w:t>
+      </w:r>
+      <w:r>
+        <w:rPr>
+          <w:sz w:val="20"/>
+          <w:szCs w:val="20"/>
+        </w:rPr>
+        <w:t>1</w:t>
+      </w:r>
+      <w:r>
+        <w:rPr>
+          <w:sz w:val="20"/>
+          <w:szCs w:val="20"/>
+        </w:rPr>
+        <w:t>; 0=run max iterations</w:t>
+      </w:r>
+      <w:r>
+        <w:rPr>
+          <w:sz w:val="20"/>
+          <w:szCs w:val="20"/>
+        </w:rPr>
+        <w:t>]</w:t>
+      </w:r>
+      <w:r>
+        <w:rPr>
+          <w:sz w:val="20"/>
+          <w:szCs w:val="20"/>
+        </w:rPr>
+        <w:t xml:space="preserve"> */</w:t>
+      </w:r>
+    </w:p>
+    <w:p>
+      <w:pPr>
+        <w:ind w:firstLine="720"/>
+        <w:rPr>
+          <w:sz w:val="20"/>
+          <w:szCs w:val="20"/>
+        </w:rPr>
+      </w:pPr>
+      <w:proofErr w:type="spellStart"/>
+      <w:r>
+        <w:rPr>
+          <w:sz w:val="20"/>
+          <w:szCs w:val="20"/>
+        </w:rPr>
+        <w:t>MaxIterations</w:t>
+      </w:r>
+      <w:proofErr w:type="spellEnd"/>
+      <w:r>
+        <w:rPr>
+          <w:sz w:val="20"/>
+          <w:szCs w:val="20"/>
+        </w:rPr>
+        <w:t xml:space="preserve">: </w:t>
+      </w:r>
+      <w:r>
+        <w:rPr>
+          <w:sz w:val="20"/>
+          <w:szCs w:val="20"/>
+        </w:rPr>
+        <w:t xml:space="preserve">&lt;integer&gt; </w:t>
+      </w:r>
+      <w:r>
+        <w:rPr>
+          <w:sz w:val="20"/>
+          <w:szCs w:val="20"/>
+        </w:rPr>
+        <w:tab/>
+        <w:t xml:space="preserve">/* </w:t>
+      </w:r>
+      <w:r>
+        <w:rPr>
+          <w:sz w:val="20"/>
+          <w:szCs w:val="20"/>
+        </w:rPr>
+        <w:t>Maximum number of iterations, [</w:t>
+      </w:r>
+      <w:r>
+        <w:rPr>
+          <w:sz w:val="20"/>
+          <w:szCs w:val="20"/>
+        </w:rPr>
         <w:t xml:space="preserve">default </w:t>
       </w:r>
       <w:r>
@@ -4497,21 +5386,7 @@
           <w:sz w:val="20"/>
           <w:szCs w:val="20"/>
         </w:rPr>
-        <w:t xml:space="preserve">= </w:t>
-      </w:r>
-      <w:r>
-        <w:rPr>
-          <w:sz w:val="20"/>
-          <w:szCs w:val="20"/>
-        </w:rPr>
-        <w:t>1.2</w:t>
-      </w:r>
-      <w:r>
-        <w:rPr>
-          <w:sz w:val="20"/>
-          <w:szCs w:val="20"/>
-        </w:rPr>
-        <w:t>]</w:t>
+        <w:t>= 20]</w:t>
       </w:r>
       <w:r>
         <w:rPr>
@@ -4529,115 +5404,12 @@
           <w:szCs w:val="20"/>
         </w:rPr>
       </w:pPr>
-      <w:proofErr w:type="gramStart"/>
-      <w:r>
-        <w:rPr>
-          <w:sz w:val="20"/>
-          <w:szCs w:val="20"/>
-        </w:rPr>
-        <w:t>q</w:t>
-      </w:r>
-      <w:proofErr w:type="gramEnd"/>
-      <w:r>
-        <w:rPr>
-          <w:sz w:val="20"/>
-          <w:szCs w:val="20"/>
-        </w:rPr>
-        <w:t>:</w:t>
-      </w:r>
-      <w:r>
-        <w:rPr>
-          <w:sz w:val="20"/>
-          <w:szCs w:val="20"/>
-        </w:rPr>
-        <w:t xml:space="preserve"> &lt;double&gt;</w:t>
-      </w:r>
-      <w:r>
-        <w:rPr>
-          <w:sz w:val="20"/>
-          <w:szCs w:val="20"/>
-        </w:rPr>
-        <w:tab/>
-      </w:r>
-      <w:r>
-        <w:rPr>
-          <w:sz w:val="20"/>
-          <w:szCs w:val="20"/>
-        </w:rPr>
-        <w:tab/>
-        <w:t>/*</w:t>
-      </w:r>
-      <w:r>
-        <w:rPr>
-          <w:sz w:val="20"/>
-          <w:szCs w:val="20"/>
-        </w:rPr>
-        <w:t xml:space="preserve"> q-GGMRF </w:t>
-      </w:r>
-      <w:r>
-        <w:rPr>
-          <w:sz w:val="20"/>
-          <w:szCs w:val="20"/>
-        </w:rPr>
-        <w:t>q</w:t>
-      </w:r>
-      <w:r>
-        <w:rPr>
-          <w:sz w:val="20"/>
-          <w:szCs w:val="20"/>
-        </w:rPr>
-        <w:t xml:space="preserve"> parameter [</w:t>
-      </w:r>
-      <w:r>
-        <w:rPr>
-          <w:sz w:val="20"/>
-          <w:szCs w:val="20"/>
-        </w:rPr>
-        <w:t xml:space="preserve">default </w:t>
-      </w:r>
-      <w:r>
-        <w:rPr>
-          <w:sz w:val="20"/>
-          <w:szCs w:val="20"/>
-        </w:rPr>
-        <w:t xml:space="preserve">= </w:t>
-      </w:r>
-      <w:r>
-        <w:rPr>
-          <w:sz w:val="20"/>
-          <w:szCs w:val="20"/>
-        </w:rPr>
-        <w:t>2</w:t>
-      </w:r>
-      <w:r>
-        <w:rPr>
-          <w:sz w:val="20"/>
-          <w:szCs w:val="20"/>
-        </w:rPr>
-        <w:t>]</w:t>
-      </w:r>
-      <w:r>
-        <w:rPr>
-          <w:sz w:val="20"/>
-          <w:szCs w:val="20"/>
-        </w:rPr>
-        <w:t xml:space="preserve"> */</w:t>
-      </w:r>
-    </w:p>
-    <w:p>
-      <w:pPr>
-        <w:ind w:firstLine="720"/>
-        <w:rPr>
-          <w:sz w:val="20"/>
-          <w:szCs w:val="20"/>
-        </w:rPr>
-      </w:pPr>
-      <w:r>
-        <w:rPr>
-          <w:sz w:val="20"/>
-          <w:szCs w:val="20"/>
-        </w:rPr>
-        <w:t>T</w:t>
+      <w:r>
+        <w:rPr>
+          <w:sz w:val="20"/>
+          <w:szCs w:val="20"/>
+        </w:rPr>
+        <w:t>Positivity</w:t>
       </w:r>
       <w:r>
         <w:rPr>
@@ -4651,824 +5423,7 @@
           <w:sz w:val="20"/>
           <w:szCs w:val="20"/>
         </w:rPr>
-        <w:t>&lt;</w:t>
-      </w:r>
-      <w:r>
-        <w:rPr>
-          <w:sz w:val="20"/>
-          <w:szCs w:val="20"/>
-        </w:rPr>
-        <w:t>double</w:t>
-      </w:r>
-      <w:r>
-        <w:rPr>
-          <w:sz w:val="20"/>
-          <w:szCs w:val="20"/>
-        </w:rPr>
-        <w:t>&gt;</w:t>
-      </w:r>
-      <w:r>
-        <w:rPr>
-          <w:sz w:val="20"/>
-          <w:szCs w:val="20"/>
-        </w:rPr>
-        <w:tab/>
-      </w:r>
-      <w:r>
-        <w:rPr>
-          <w:sz w:val="20"/>
-          <w:szCs w:val="20"/>
-        </w:rPr>
-        <w:tab/>
-        <w:t xml:space="preserve">/* </w:t>
-      </w:r>
-      <w:r>
-        <w:rPr>
-          <w:sz w:val="20"/>
-          <w:szCs w:val="20"/>
-        </w:rPr>
-        <w:t xml:space="preserve">q-GGMRF </w:t>
-      </w:r>
-      <w:r>
-        <w:rPr>
-          <w:sz w:val="20"/>
-          <w:szCs w:val="20"/>
-        </w:rPr>
-        <w:t>T parameter</w:t>
-      </w:r>
-      <w:r>
-        <w:rPr>
-          <w:sz w:val="20"/>
-          <w:szCs w:val="20"/>
-        </w:rPr>
-        <w:t xml:space="preserve"> </w:t>
-      </w:r>
-      <w:r>
-        <w:rPr>
-          <w:sz w:val="20"/>
-          <w:szCs w:val="20"/>
-        </w:rPr>
-        <w:t>[</w:t>
-      </w:r>
-      <w:r>
-        <w:rPr>
-          <w:sz w:val="20"/>
-          <w:szCs w:val="20"/>
-        </w:rPr>
-        <w:t>default</w:t>
-      </w:r>
-      <w:r>
-        <w:rPr>
-          <w:sz w:val="20"/>
-          <w:szCs w:val="20"/>
-        </w:rPr>
-        <w:t xml:space="preserve"> =</w:t>
-      </w:r>
-      <w:r>
-        <w:rPr>
-          <w:sz w:val="20"/>
-          <w:szCs w:val="20"/>
-        </w:rPr>
-        <w:t xml:space="preserve"> 0.</w:t>
-      </w:r>
-      <w:r>
-        <w:rPr>
-          <w:sz w:val="20"/>
-          <w:szCs w:val="20"/>
-        </w:rPr>
-        <w:t>1]</w:t>
-      </w:r>
-      <w:r>
-        <w:rPr>
-          <w:sz w:val="20"/>
-          <w:szCs w:val="20"/>
-        </w:rPr>
-        <w:t xml:space="preserve"> */</w:t>
-      </w:r>
-    </w:p>
-    <w:p>
-      <w:pPr>
-        <w:ind w:firstLine="720"/>
-        <w:rPr>
-          <w:sz w:val="20"/>
-          <w:szCs w:val="20"/>
-        </w:rPr>
-      </w:pPr>
-      <w:proofErr w:type="spellStart"/>
-      <w:r>
-        <w:rPr>
-          <w:sz w:val="20"/>
-          <w:szCs w:val="20"/>
-        </w:rPr>
-        <w:t>SigmaX</w:t>
-      </w:r>
-      <w:proofErr w:type="spellEnd"/>
-      <w:r>
-        <w:rPr>
-          <w:sz w:val="20"/>
-          <w:szCs w:val="20"/>
-        </w:rPr>
-        <w:t xml:space="preserve">: </w:t>
-      </w:r>
-      <w:r>
-        <w:rPr>
-          <w:sz w:val="20"/>
-          <w:szCs w:val="20"/>
-        </w:rPr>
-        <w:t>&lt;</w:t>
-      </w:r>
-      <w:r>
-        <w:rPr>
-          <w:sz w:val="20"/>
-          <w:szCs w:val="20"/>
-        </w:rPr>
-        <w:t>double</w:t>
-      </w:r>
-      <w:r>
-        <w:rPr>
-          <w:sz w:val="20"/>
-          <w:szCs w:val="20"/>
-        </w:rPr>
-        <w:t>&gt;</w:t>
-      </w:r>
-      <w:r>
-        <w:rPr>
-          <w:sz w:val="20"/>
-          <w:szCs w:val="20"/>
-        </w:rPr>
-        <w:tab/>
-      </w:r>
-      <w:r>
-        <w:rPr>
-          <w:sz w:val="20"/>
-          <w:szCs w:val="20"/>
-        </w:rPr>
-        <w:t xml:space="preserve">/* </w:t>
-      </w:r>
-      <w:r>
-        <w:rPr>
-          <w:sz w:val="20"/>
-          <w:szCs w:val="20"/>
-        </w:rPr>
-        <w:t xml:space="preserve">q-GGMRF </w:t>
-      </w:r>
-      <w:proofErr w:type="spellStart"/>
-      <w:r>
-        <w:rPr>
-          <w:sz w:val="20"/>
-          <w:szCs w:val="20"/>
-        </w:rPr>
-        <w:t>sigma</w:t>
-      </w:r>
-      <w:r>
-        <w:rPr>
-          <w:sz w:val="20"/>
-          <w:szCs w:val="20"/>
-        </w:rPr>
-        <w:t>_x</w:t>
-      </w:r>
-      <w:proofErr w:type="spellEnd"/>
-      <w:r>
-        <w:rPr>
-          <w:sz w:val="20"/>
-          <w:szCs w:val="20"/>
-        </w:rPr>
-        <w:t xml:space="preserve"> parameter </w:t>
-      </w:r>
-      <w:r>
-        <w:rPr>
-          <w:sz w:val="20"/>
-          <w:szCs w:val="20"/>
-        </w:rPr>
-        <w:t>(</w:t>
-      </w:r>
-      <w:r>
-        <w:rPr>
-          <w:sz w:val="20"/>
-          <w:szCs w:val="20"/>
-        </w:rPr>
-        <w:t>mm</w:t>
-      </w:r>
-      <w:r>
-        <w:rPr>
-          <w:sz w:val="20"/>
-          <w:szCs w:val="20"/>
-        </w:rPr>
-        <w:t>^-1</w:t>
-      </w:r>
-      <w:r>
-        <w:rPr>
-          <w:sz w:val="20"/>
-          <w:szCs w:val="20"/>
-        </w:rPr>
-        <w:t>)</w:t>
-      </w:r>
-      <w:r>
-        <w:rPr>
-          <w:sz w:val="20"/>
-          <w:szCs w:val="20"/>
-        </w:rPr>
-        <w:t xml:space="preserve"> [</w:t>
-      </w:r>
-      <w:r>
-        <w:rPr>
-          <w:sz w:val="20"/>
-          <w:szCs w:val="20"/>
-        </w:rPr>
-        <w:t xml:space="preserve">suggested </w:t>
-      </w:r>
-      <w:r>
-        <w:rPr>
-          <w:sz w:val="20"/>
-          <w:szCs w:val="20"/>
-        </w:rPr>
-        <w:t xml:space="preserve">= </w:t>
-      </w:r>
-      <w:r>
-        <w:rPr>
-          <w:sz w:val="20"/>
-          <w:szCs w:val="20"/>
-        </w:rPr>
-        <w:t xml:space="preserve">0.02 </w:t>
-      </w:r>
-      <w:r>
-        <w:rPr>
-          <w:sz w:val="20"/>
-          <w:szCs w:val="20"/>
-        </w:rPr>
-        <w:t>mm</w:t>
-      </w:r>
-      <w:r>
-        <w:rPr>
-          <w:sz w:val="20"/>
-          <w:szCs w:val="20"/>
-        </w:rPr>
-        <w:t>-1</w:t>
-      </w:r>
-      <w:r>
-        <w:rPr>
-          <w:sz w:val="20"/>
-          <w:szCs w:val="20"/>
-        </w:rPr>
-        <w:t>]</w:t>
-      </w:r>
-      <w:r>
-        <w:rPr>
-          <w:sz w:val="20"/>
-          <w:szCs w:val="20"/>
-        </w:rPr>
-        <w:t xml:space="preserve"> */</w:t>
-      </w:r>
-    </w:p>
-    <w:p>
-      <w:pPr>
-        <w:ind w:firstLine="720"/>
-        <w:rPr>
-          <w:sz w:val="20"/>
-          <w:szCs w:val="20"/>
-        </w:rPr>
-      </w:pPr>
-      <w:proofErr w:type="spellStart"/>
-      <w:r>
-        <w:rPr>
-          <w:sz w:val="20"/>
-          <w:szCs w:val="20"/>
-        </w:rPr>
-        <w:t>SigmaY</w:t>
-      </w:r>
-      <w:proofErr w:type="spellEnd"/>
-      <w:r>
-        <w:rPr>
-          <w:sz w:val="20"/>
-          <w:szCs w:val="20"/>
-        </w:rPr>
-        <w:t xml:space="preserve">: </w:t>
-      </w:r>
-      <w:r>
-        <w:rPr>
-          <w:sz w:val="20"/>
-          <w:szCs w:val="20"/>
-        </w:rPr>
-        <w:t>&lt;</w:t>
-      </w:r>
-      <w:r>
-        <w:rPr>
-          <w:sz w:val="20"/>
-          <w:szCs w:val="20"/>
-        </w:rPr>
-        <w:t>double</w:t>
-      </w:r>
-      <w:r>
-        <w:rPr>
-          <w:sz w:val="20"/>
-          <w:szCs w:val="20"/>
-        </w:rPr>
-        <w:t>&gt;</w:t>
-      </w:r>
-      <w:r>
-        <w:rPr>
-          <w:sz w:val="20"/>
-          <w:szCs w:val="20"/>
-        </w:rPr>
-        <w:tab/>
-      </w:r>
-      <w:r>
-        <w:rPr>
-          <w:sz w:val="20"/>
-          <w:szCs w:val="20"/>
-        </w:rPr>
-        <w:t xml:space="preserve">/* </w:t>
-      </w:r>
-      <w:r>
-        <w:rPr>
-          <w:sz w:val="20"/>
-          <w:szCs w:val="20"/>
-        </w:rPr>
-        <w:t>Scaling constant for weight matrix (W&lt;-W/SigmaY^2)</w:t>
-      </w:r>
-      <w:r>
-        <w:rPr>
-          <w:sz w:val="20"/>
-          <w:szCs w:val="20"/>
-        </w:rPr>
-        <w:t xml:space="preserve">; </w:t>
-      </w:r>
-      <w:r>
-        <w:rPr>
-          <w:sz w:val="20"/>
-          <w:szCs w:val="20"/>
-        </w:rPr>
-        <w:t xml:space="preserve">[default = 1] </w:t>
-      </w:r>
-      <w:r>
-        <w:rPr>
-          <w:sz w:val="20"/>
-          <w:szCs w:val="20"/>
-        </w:rPr>
-        <w:t>*/</w:t>
-      </w:r>
-    </w:p>
-    <w:p>
-      <w:pPr>
-        <w:ind w:firstLine="720"/>
-        <w:rPr>
-          <w:sz w:val="20"/>
-          <w:szCs w:val="20"/>
-        </w:rPr>
-      </w:pPr>
-      <w:proofErr w:type="spellStart"/>
-      <w:proofErr w:type="gramStart"/>
-      <w:r>
-        <w:rPr>
-          <w:sz w:val="20"/>
-          <w:szCs w:val="20"/>
-        </w:rPr>
-        <w:t>b</w:t>
-      </w:r>
-      <w:proofErr w:type="gramEnd"/>
-      <w:r>
-        <w:rPr>
-          <w:sz w:val="20"/>
-          <w:szCs w:val="20"/>
-        </w:rPr>
-        <w:t>_nearest</w:t>
-      </w:r>
-      <w:proofErr w:type="spellEnd"/>
-      <w:r>
-        <w:rPr>
-          <w:sz w:val="20"/>
-          <w:szCs w:val="20"/>
-        </w:rPr>
-        <w:t>: &lt;double&gt;</w:t>
-      </w:r>
-      <w:r>
-        <w:rPr>
-          <w:sz w:val="20"/>
-          <w:szCs w:val="20"/>
-        </w:rPr>
-        <w:tab/>
-      </w:r>
-      <w:r>
-        <w:rPr>
-          <w:sz w:val="20"/>
-          <w:szCs w:val="20"/>
-        </w:rPr>
-        <w:t>/* Relative nearest neighbor weight [default = 1] */</w:t>
-      </w:r>
-    </w:p>
-    <w:p>
-      <w:pPr>
-        <w:ind w:firstLine="720"/>
-        <w:rPr>
-          <w:sz w:val="20"/>
-          <w:szCs w:val="20"/>
-        </w:rPr>
-      </w:pPr>
-      <w:proofErr w:type="spellStart"/>
-      <w:proofErr w:type="gramStart"/>
-      <w:r>
-        <w:rPr>
-          <w:sz w:val="20"/>
-          <w:szCs w:val="20"/>
-        </w:rPr>
-        <w:t>b</w:t>
-      </w:r>
-      <w:proofErr w:type="gramEnd"/>
-      <w:r>
-        <w:rPr>
-          <w:sz w:val="20"/>
-          <w:szCs w:val="20"/>
-        </w:rPr>
-        <w:t>_diag</w:t>
-      </w:r>
-      <w:proofErr w:type="spellEnd"/>
-      <w:r>
-        <w:rPr>
-          <w:sz w:val="20"/>
-          <w:szCs w:val="20"/>
-        </w:rPr>
-        <w:t>: &lt;double&gt;</w:t>
-      </w:r>
-      <w:r>
-        <w:rPr>
-          <w:sz w:val="20"/>
-          <w:szCs w:val="20"/>
-        </w:rPr>
-        <w:tab/>
-      </w:r>
-      <w:r>
-        <w:rPr>
-          <w:sz w:val="20"/>
-          <w:szCs w:val="20"/>
-        </w:rPr>
-        <w:tab/>
-      </w:r>
-      <w:r>
-        <w:rPr>
-          <w:sz w:val="20"/>
-          <w:szCs w:val="20"/>
-        </w:rPr>
-        <w:t xml:space="preserve">/* </w:t>
-      </w:r>
-      <w:r>
-        <w:rPr>
-          <w:sz w:val="20"/>
-          <w:szCs w:val="20"/>
-        </w:rPr>
-        <w:t>Relative diagonal neighbor weight in (</w:t>
-      </w:r>
-      <w:proofErr w:type="spellStart"/>
-      <w:r>
-        <w:rPr>
-          <w:sz w:val="20"/>
-          <w:szCs w:val="20"/>
-        </w:rPr>
-        <w:t>x,y</w:t>
-      </w:r>
-      <w:proofErr w:type="spellEnd"/>
-      <w:r>
-        <w:rPr>
-          <w:sz w:val="20"/>
-          <w:szCs w:val="20"/>
-        </w:rPr>
-        <w:t xml:space="preserve">) plane [default = 1/sqrt(2)] </w:t>
-      </w:r>
-      <w:r>
-        <w:rPr>
-          <w:sz w:val="20"/>
-          <w:szCs w:val="20"/>
-        </w:rPr>
-        <w:t>*/</w:t>
-      </w:r>
-    </w:p>
-    <w:p>
-      <w:pPr>
-        <w:ind w:firstLine="720"/>
-        <w:rPr>
-          <w:sz w:val="20"/>
-          <w:szCs w:val="20"/>
-        </w:rPr>
-      </w:pPr>
-      <w:proofErr w:type="spellStart"/>
-      <w:r>
-        <w:rPr>
-          <w:sz w:val="20"/>
-          <w:szCs w:val="20"/>
-        </w:rPr>
-        <w:t>b_</w:t>
-      </w:r>
-      <w:r>
-        <w:rPr>
-          <w:sz w:val="20"/>
-          <w:szCs w:val="20"/>
-        </w:rPr>
-        <w:t>interslice</w:t>
-      </w:r>
-      <w:proofErr w:type="spellEnd"/>
-      <w:r>
-        <w:rPr>
-          <w:sz w:val="20"/>
-          <w:szCs w:val="20"/>
-        </w:rPr>
-        <w:t xml:space="preserve">: &lt;double&gt;     </w:t>
-      </w:r>
-      <w:r>
-        <w:rPr>
-          <w:sz w:val="20"/>
-          <w:szCs w:val="20"/>
-        </w:rPr>
-        <w:t xml:space="preserve">  </w:t>
-      </w:r>
-      <w:r>
-        <w:rPr>
-          <w:sz w:val="20"/>
-          <w:szCs w:val="20"/>
-        </w:rPr>
-        <w:t xml:space="preserve"> </w:t>
-      </w:r>
-      <w:r>
-        <w:rPr>
-          <w:sz w:val="20"/>
-          <w:szCs w:val="20"/>
-        </w:rPr>
-        <w:t xml:space="preserve">/* </w:t>
-      </w:r>
-      <w:r>
-        <w:rPr>
-          <w:sz w:val="20"/>
-          <w:szCs w:val="20"/>
-        </w:rPr>
-        <w:t>Relative inter-slice neighbor weight [</w:t>
-      </w:r>
-      <w:r>
-        <w:rPr>
-          <w:sz w:val="20"/>
-          <w:szCs w:val="20"/>
-        </w:rPr>
-        <w:t xml:space="preserve">default=1; </w:t>
-      </w:r>
-      <w:r>
-        <w:rPr>
-          <w:sz w:val="20"/>
-          <w:szCs w:val="20"/>
-        </w:rPr>
-        <w:t xml:space="preserve">suggest = </w:t>
-      </w:r>
-      <w:proofErr w:type="spellStart"/>
-      <w:r>
-        <w:rPr>
-          <w:sz w:val="20"/>
-          <w:szCs w:val="20"/>
-        </w:rPr>
-        <w:t>DeltaXY</w:t>
-      </w:r>
-      <w:proofErr w:type="spellEnd"/>
-      <w:r>
-        <w:rPr>
-          <w:sz w:val="20"/>
-          <w:szCs w:val="20"/>
-        </w:rPr>
-        <w:t>/</w:t>
-      </w:r>
-      <w:proofErr w:type="spellStart"/>
-      <w:r>
-        <w:rPr>
-          <w:sz w:val="20"/>
-          <w:szCs w:val="20"/>
-        </w:rPr>
-        <w:t>DeltaZ</w:t>
-      </w:r>
-      <w:proofErr w:type="spellEnd"/>
-      <w:r>
-        <w:rPr>
-          <w:sz w:val="20"/>
-          <w:szCs w:val="20"/>
-        </w:rPr>
-        <w:t xml:space="preserve">] </w:t>
-      </w:r>
-      <w:r>
-        <w:rPr>
-          <w:sz w:val="20"/>
-          <w:szCs w:val="20"/>
-        </w:rPr>
-        <w:t>*/</w:t>
-      </w:r>
-    </w:p>
-    <w:p>
-      <w:pPr>
-        <w:ind w:firstLine="720"/>
-        <w:rPr>
-          <w:sz w:val="20"/>
-          <w:szCs w:val="20"/>
-        </w:rPr>
-      </w:pPr>
-      <w:proofErr w:type="spellStart"/>
-      <w:r>
-        <w:rPr>
-          <w:sz w:val="20"/>
-          <w:szCs w:val="20"/>
-        </w:rPr>
-        <w:t>StopThreshold</w:t>
-      </w:r>
-      <w:proofErr w:type="spellEnd"/>
-      <w:r>
-        <w:rPr>
-          <w:sz w:val="20"/>
-          <w:szCs w:val="20"/>
-        </w:rPr>
-        <w:t xml:space="preserve">: </w:t>
-      </w:r>
-      <w:r>
-        <w:rPr>
-          <w:sz w:val="20"/>
-          <w:szCs w:val="20"/>
-        </w:rPr>
-        <w:t>&lt;double&gt;</w:t>
-      </w:r>
-      <w:r>
-        <w:rPr>
-          <w:sz w:val="20"/>
-          <w:szCs w:val="20"/>
-        </w:rPr>
-        <w:tab/>
-        <w:t>/* S</w:t>
-      </w:r>
-      <w:r>
-        <w:rPr>
-          <w:sz w:val="20"/>
-          <w:szCs w:val="20"/>
-        </w:rPr>
-        <w:t xml:space="preserve">topping threshold </w:t>
-      </w:r>
-      <w:r>
-        <w:rPr>
-          <w:sz w:val="20"/>
-          <w:szCs w:val="20"/>
-        </w:rPr>
-        <w:t>in percent</w:t>
-      </w:r>
-      <w:r>
-        <w:rPr>
-          <w:sz w:val="20"/>
-          <w:szCs w:val="20"/>
-        </w:rPr>
-        <w:t xml:space="preserve"> [</w:t>
-      </w:r>
-      <w:r>
-        <w:rPr>
-          <w:sz w:val="20"/>
-          <w:szCs w:val="20"/>
-        </w:rPr>
-        <w:t xml:space="preserve">suggested </w:t>
-      </w:r>
-      <w:r>
-        <w:rPr>
-          <w:sz w:val="20"/>
-          <w:szCs w:val="20"/>
-        </w:rPr>
-        <w:t xml:space="preserve">= </w:t>
-      </w:r>
-      <w:r>
-        <w:rPr>
-          <w:sz w:val="20"/>
-          <w:szCs w:val="20"/>
-        </w:rPr>
-        <w:t>1</w:t>
-      </w:r>
-      <w:r>
-        <w:rPr>
-          <w:sz w:val="20"/>
-          <w:szCs w:val="20"/>
-        </w:rPr>
-        <w:t>; 0=run max iterations</w:t>
-      </w:r>
-      <w:r>
-        <w:rPr>
-          <w:sz w:val="20"/>
-          <w:szCs w:val="20"/>
-        </w:rPr>
-        <w:t>]</w:t>
-      </w:r>
-      <w:r>
-        <w:rPr>
-          <w:sz w:val="20"/>
-          <w:szCs w:val="20"/>
-        </w:rPr>
-        <w:t xml:space="preserve"> */</w:t>
-      </w:r>
-    </w:p>
-    <w:p>
-      <w:pPr>
-        <w:ind w:firstLine="720"/>
-        <w:rPr>
-          <w:sz w:val="20"/>
-          <w:szCs w:val="20"/>
-        </w:rPr>
-      </w:pPr>
-      <w:proofErr w:type="spellStart"/>
-      <w:r>
-        <w:rPr>
-          <w:sz w:val="20"/>
-          <w:szCs w:val="20"/>
-        </w:rPr>
-        <w:t>MaxIterations</w:t>
-      </w:r>
-      <w:proofErr w:type="spellEnd"/>
-      <w:r>
-        <w:rPr>
-          <w:sz w:val="20"/>
-          <w:szCs w:val="20"/>
-        </w:rPr>
-        <w:t xml:space="preserve">: </w:t>
-      </w:r>
-      <w:r>
-        <w:rPr>
-          <w:sz w:val="20"/>
-          <w:szCs w:val="20"/>
-        </w:rPr>
-        <w:t xml:space="preserve">&lt;integer&gt; </w:t>
-      </w:r>
-      <w:r>
-        <w:rPr>
-          <w:sz w:val="20"/>
-          <w:szCs w:val="20"/>
-        </w:rPr>
-        <w:tab/>
-        <w:t xml:space="preserve">/* </w:t>
-      </w:r>
-      <w:r>
-        <w:rPr>
-          <w:sz w:val="20"/>
-          <w:szCs w:val="20"/>
-        </w:rPr>
-        <w:t>Maximum number of iterations, [</w:t>
-      </w:r>
-      <w:r>
-        <w:rPr>
-          <w:sz w:val="20"/>
-          <w:szCs w:val="20"/>
-        </w:rPr>
-        <w:t xml:space="preserve">default </w:t>
-      </w:r>
-      <w:r>
-        <w:rPr>
-          <w:sz w:val="20"/>
-          <w:szCs w:val="20"/>
-        </w:rPr>
-        <w:t>= 20]</w:t>
-      </w:r>
-      <w:r>
-        <w:rPr>
-          <w:sz w:val="20"/>
-          <w:szCs w:val="20"/>
-        </w:rPr>
-        <w:t xml:space="preserve"> */</w:t>
-      </w:r>
-    </w:p>
-    <w:p>
-      <w:pPr>
-        <w:ind w:firstLine="720"/>
-        <w:rPr>
-          <w:sz w:val="20"/>
-          <w:szCs w:val="20"/>
-        </w:rPr>
-      </w:pPr>
-      <w:r>
-        <w:rPr>
-          <w:sz w:val="20"/>
-          <w:szCs w:val="20"/>
-        </w:rPr>
-        <w:t>Positivity</w:t>
-      </w:r>
-      <w:r>
-        <w:rPr>
-          <w:sz w:val="20"/>
-          <w:szCs w:val="20"/>
-        </w:rPr>
-        <w:t xml:space="preserve">: </w:t>
-      </w:r>
-      <w:r>
-        <w:rPr>
-          <w:sz w:val="20"/>
-          <w:szCs w:val="20"/>
-        </w:rPr>
-        <w:t>&lt;</w:t>
-      </w:r>
-      <w:proofErr w:type="spellStart"/>
-      <w:r>
-        <w:rPr>
-          <w:sz w:val="20"/>
-          <w:szCs w:val="20"/>
-        </w:rPr>
-        <w:t>int</w:t>
-      </w:r>
-      <w:proofErr w:type="spellEnd"/>
-      <w:r>
-        <w:rPr>
-          <w:sz w:val="20"/>
-          <w:szCs w:val="20"/>
-        </w:rPr>
-        <w:t>&gt;</w:t>
+        <w:t>&lt;int&gt;</w:t>
       </w:r>
       <w:r>
         <w:rPr>
@@ -5904,6 +5859,7 @@
           <w:sz w:val="20"/>
           <w:szCs w:val="20"/>
         </w:rPr>
+        <w:lastRenderedPageBreak/>
         <w:t>Positivity</w:t>
       </w:r>
       <w:r>
@@ -5918,23 +5874,7 @@
           <w:sz w:val="20"/>
           <w:szCs w:val="20"/>
         </w:rPr>
-        <w:t>&lt;</w:t>
-      </w:r>
-      <w:proofErr w:type="spellStart"/>
-      <w:r>
-        <w:rPr>
-          <w:sz w:val="20"/>
-          <w:szCs w:val="20"/>
-        </w:rPr>
-        <w:t>int</w:t>
-      </w:r>
-      <w:proofErr w:type="spellEnd"/>
-      <w:r>
-        <w:rPr>
-          <w:sz w:val="20"/>
-          <w:szCs w:val="20"/>
-        </w:rPr>
-        <w:t>&gt;</w:t>
+        <w:t>&lt;int&gt;</w:t>
       </w:r>
       <w:r>
         <w:rPr>
@@ -5964,7 +5904,6 @@
           <w:sz w:val="20"/>
           <w:szCs w:val="20"/>
         </w:rPr>
-        <w:lastRenderedPageBreak/>
         <w:t>Notes on Recon Parameter files:</w:t>
       </w:r>
     </w:p>
@@ -6020,23 +5959,7 @@
           <w:sz w:val="20"/>
           <w:szCs w:val="20"/>
         </w:rPr>
-        <w:t xml:space="preserve">image </w:t>
-      </w:r>
-      <w:proofErr w:type="spellStart"/>
-      <w:r>
-        <w:rPr>
-          <w:sz w:val="20"/>
-          <w:szCs w:val="20"/>
-        </w:rPr>
-        <w:t>param</w:t>
-      </w:r>
-      <w:proofErr w:type="spellEnd"/>
-      <w:r>
-        <w:rPr>
-          <w:sz w:val="20"/>
-          <w:szCs w:val="20"/>
-        </w:rPr>
-        <w:t xml:space="preserve"> file</w:t>
+        <w:t>image param file</w:t>
       </w:r>
       <w:r>
         <w:rPr>
@@ -6167,14 +6090,6 @@
     </w:p>
     <w:p>
       <w:pPr>
-        <w:rPr>
-          <w:sz w:val="20"/>
-          <w:szCs w:val="20"/>
-        </w:rPr>
-      </w:pPr>
-    </w:p>
-    <w:p>
-      <w:pPr>
         <w:outlineLvl w:val="0"/>
         <w:rPr>
           <w:b/>
@@ -6190,7 +6105,7 @@
           <w:sz w:val="20"/>
           <w:szCs w:val="20"/>
         </w:rPr>
-        <w:t>Prior model parameterization</w:t>
+        <w:t>Forward model parameterization</w:t>
       </w:r>
       <w:r>
         <w:rPr>
@@ -6214,6 +6129,1099 @@
     <w:p>
       <w:pPr>
         <w:rPr>
+          <w:bCs/>
+          <w:sz w:val="20"/>
+          <w:szCs w:val="20"/>
+        </w:rPr>
+      </w:pPr>
+      <w:r>
+        <w:rPr>
+          <w:bCs/>
+          <w:sz w:val="20"/>
+          <w:szCs w:val="20"/>
+        </w:rPr>
+        <w:t>The form of the forward model is given by</w:t>
+      </w:r>
+    </w:p>
+    <w:p>
+      <w:pPr>
+        <w:tabs>
+          <w:tab w:val="left" w:pos="3476"/>
+        </w:tabs>
+        <w:rPr>
+          <w:sz w:val="20"/>
+          <w:szCs w:val="20"/>
+        </w:rPr>
+      </w:pPr>
+      <m:oMathPara>
+        <m:oMath>
+          <m:r>
+            <w:rPr>
+              <w:rFonts w:ascii="Cambria Math" w:hAnsi="Cambria Math"/>
+              <w:sz w:val="20"/>
+              <w:szCs w:val="20"/>
+            </w:rPr>
+            <m:t>-</m:t>
+          </m:r>
+          <m:func>
+            <m:funcPr>
+              <m:ctrlPr>
+                <w:rPr>
+                  <w:rFonts w:ascii="Cambria Math" w:hAnsi="Cambria Math"/>
+                  <w:i/>
+                  <w:sz w:val="20"/>
+                  <w:szCs w:val="20"/>
+                </w:rPr>
+              </m:ctrlPr>
+            </m:funcPr>
+            <m:fName>
+              <m:r>
+                <m:rPr>
+                  <m:sty m:val="p"/>
+                </m:rPr>
+                <w:rPr>
+                  <w:rFonts w:ascii="Cambria Math" w:hAnsi="Cambria Math"/>
+                  <w:sz w:val="20"/>
+                  <w:szCs w:val="20"/>
+                </w:rPr>
+                <m:t>log</m:t>
+              </m:r>
+            </m:fName>
+            <m:e>
+              <m:r>
+                <w:rPr>
+                  <w:rFonts w:ascii="Cambria Math" w:hAnsi="Cambria Math"/>
+                  <w:sz w:val="20"/>
+                  <w:szCs w:val="20"/>
+                </w:rPr>
+                <m:t>p</m:t>
+              </m:r>
+              <m:d>
+                <m:dPr>
+                  <m:ctrlPr>
+                    <w:rPr>
+                      <w:rFonts w:ascii="Cambria Math" w:hAnsi="Cambria Math"/>
+                      <w:i/>
+                      <w:sz w:val="20"/>
+                      <w:szCs w:val="20"/>
+                    </w:rPr>
+                  </m:ctrlPr>
+                </m:dPr>
+                <m:e>
+                  <m:r>
+                    <w:rPr>
+                      <w:rFonts w:ascii="Cambria Math" w:hAnsi="Cambria Math"/>
+                      <w:sz w:val="20"/>
+                      <w:szCs w:val="20"/>
+                    </w:rPr>
+                    <m:t>y|x</m:t>
+                  </m:r>
+                </m:e>
+              </m:d>
+            </m:e>
+          </m:func>
+          <m:r>
+            <w:rPr>
+              <w:rFonts w:ascii="Cambria Math" w:hAnsi="Cambria Math"/>
+              <w:sz w:val="20"/>
+              <w:szCs w:val="20"/>
+            </w:rPr>
+            <m:t>=-</m:t>
+          </m:r>
+          <m:f>
+            <m:fPr>
+              <m:ctrlPr>
+                <w:rPr>
+                  <w:rFonts w:ascii="Cambria Math" w:hAnsi="Cambria Math"/>
+                  <w:i/>
+                  <w:sz w:val="20"/>
+                  <w:szCs w:val="20"/>
+                </w:rPr>
+              </m:ctrlPr>
+            </m:fPr>
+            <m:num>
+              <m:r>
+                <w:rPr>
+                  <w:rFonts w:ascii="Cambria Math" w:hAnsi="Cambria Math"/>
+                  <w:sz w:val="20"/>
+                  <w:szCs w:val="20"/>
+                </w:rPr>
+                <m:t>1</m:t>
+              </m:r>
+            </m:num>
+            <m:den>
+              <m:r>
+                <w:rPr>
+                  <w:rFonts w:ascii="Cambria Math" w:hAnsi="Cambria Math"/>
+                  <w:sz w:val="20"/>
+                  <w:szCs w:val="20"/>
+                </w:rPr>
+                <m:t>2</m:t>
+              </m:r>
+            </m:den>
+          </m:f>
+          <m:sSup>
+            <m:sSupPr>
+              <m:ctrlPr>
+                <w:rPr>
+                  <w:rFonts w:ascii="Cambria Math" w:hAnsi="Cambria Math"/>
+                  <w:i/>
+                  <w:sz w:val="20"/>
+                  <w:szCs w:val="20"/>
+                </w:rPr>
+              </m:ctrlPr>
+            </m:sSupPr>
+            <m:e>
+              <m:sSub>
+                <m:sSubPr>
+                  <m:ctrlPr>
+                    <w:rPr>
+                      <w:rFonts w:ascii="Cambria Math" w:hAnsi="Cambria Math"/>
+                      <w:i/>
+                      <w:sz w:val="20"/>
+                      <w:szCs w:val="20"/>
+                    </w:rPr>
+                  </m:ctrlPr>
+                </m:sSubPr>
+                <m:e>
+                  <m:d>
+                    <m:dPr>
+                      <m:begChr m:val="‖"/>
+                      <m:endChr m:val="‖"/>
+                      <m:ctrlPr>
+                        <w:rPr>
+                          <w:rFonts w:ascii="Cambria Math" w:hAnsi="Cambria Math"/>
+                          <w:i/>
+                          <w:sz w:val="20"/>
+                          <w:szCs w:val="20"/>
+                        </w:rPr>
+                      </m:ctrlPr>
+                    </m:dPr>
+                    <m:e>
+                      <m:r>
+                        <w:rPr>
+                          <w:rFonts w:ascii="Cambria Math" w:hAnsi="Cambria Math"/>
+                          <w:sz w:val="20"/>
+                          <w:szCs w:val="20"/>
+                        </w:rPr>
+                        <m:t>y-Ax</m:t>
+                      </m:r>
+                    </m:e>
+                  </m:d>
+                </m:e>
+                <m:sub>
+                  <m:r>
+                    <m:rPr>
+                      <m:sty m:val="p"/>
+                    </m:rPr>
+                    <w:rPr>
+                      <w:rFonts w:ascii="Cambria Math" w:hAnsi="Cambria Math"/>
+                      <w:sz w:val="20"/>
+                      <w:szCs w:val="20"/>
+                    </w:rPr>
+                    <m:t>Λ</m:t>
+                  </m:r>
+                </m:sub>
+              </m:sSub>
+            </m:e>
+            <m:sup>
+              <m:r>
+                <w:rPr>
+                  <w:rFonts w:ascii="Cambria Math" w:hAnsi="Cambria Math"/>
+                  <w:sz w:val="20"/>
+                  <w:szCs w:val="20"/>
+                </w:rPr>
+                <m:t>2</m:t>
+              </m:r>
+            </m:sup>
+          </m:sSup>
+        </m:oMath>
+      </m:oMathPara>
+    </w:p>
+    <w:p>
+      <w:pPr>
+        <w:rPr>
+          <w:bCs/>
+          <w:sz w:val="20"/>
+          <w:szCs w:val="20"/>
+        </w:rPr>
+      </w:pPr>
+    </w:p>
+    <w:p>
+      <w:pPr>
+        <w:rPr>
+          <w:bCs/>
+          <w:sz w:val="20"/>
+          <w:szCs w:val="20"/>
+        </w:rPr>
+      </w:pPr>
+      <w:proofErr w:type="gramStart"/>
+      <w:r>
+        <w:rPr>
+          <w:bCs/>
+          <w:sz w:val="20"/>
+          <w:szCs w:val="20"/>
+        </w:rPr>
+        <w:t>where</w:t>
+      </w:r>
+      <w:proofErr w:type="gramEnd"/>
+      <w:r>
+        <w:rPr>
+          <w:bCs/>
+          <w:sz w:val="20"/>
+          <w:szCs w:val="20"/>
+        </w:rPr>
+        <w:t xml:space="preserve"> </w:t>
+      </w:r>
+      <m:oMath>
+        <m:r>
+          <m:rPr>
+            <m:sty m:val="p"/>
+          </m:rPr>
+          <w:rPr>
+            <w:rFonts w:ascii="Cambria Math" w:hAnsi="Cambria Math"/>
+            <w:sz w:val="20"/>
+            <w:szCs w:val="20"/>
+          </w:rPr>
+          <m:t>Λ</m:t>
+        </m:r>
+      </m:oMath>
+      <w:r>
+        <w:rPr>
+          <w:sz w:val="20"/>
+          <w:szCs w:val="20"/>
+        </w:rPr>
+        <w:t xml:space="preserve"> is a diagonal weighting array.</w:t>
+      </w:r>
+      <w:r>
+        <w:rPr>
+          <w:sz w:val="20"/>
+          <w:szCs w:val="20"/>
+        </w:rPr>
+        <w:t xml:space="preserve">  The parameter </w:t>
+      </w:r>
+      <w:proofErr w:type="spellStart"/>
+      <w:r>
+        <w:rPr>
+          <w:sz w:val="20"/>
+          <w:szCs w:val="20"/>
+        </w:rPr>
+        <w:t>weightType</w:t>
+      </w:r>
+      <w:proofErr w:type="spellEnd"/>
+      <w:r>
+        <w:rPr>
+          <w:sz w:val="20"/>
+          <w:szCs w:val="20"/>
+        </w:rPr>
+        <w:t xml:space="preserve"> (=0,1, or 2) specifies the form of </w:t>
+      </w:r>
+      <m:oMath>
+        <m:r>
+          <m:rPr>
+            <m:sty m:val="p"/>
+          </m:rPr>
+          <w:rPr>
+            <w:rFonts w:ascii="Cambria Math" w:hAnsi="Cambria Math"/>
+            <w:sz w:val="20"/>
+            <w:szCs w:val="20"/>
+          </w:rPr>
+          <m:t>Λ</m:t>
+        </m:r>
+      </m:oMath>
+      <w:r>
+        <w:rPr>
+          <w:sz w:val="20"/>
+          <w:szCs w:val="20"/>
+        </w:rPr>
+        <w:t xml:space="preserve"> if the weights aren’t explicitly specified as an input</w:t>
+      </w:r>
+      <w:r>
+        <w:rPr>
+          <w:sz w:val="20"/>
+          <w:szCs w:val="20"/>
+        </w:rPr>
+        <w:t xml:space="preserve">.  Let </w:t>
+      </w:r>
+      <m:oMath>
+        <m:sSub>
+          <m:sSubPr>
+            <m:ctrlPr>
+              <w:rPr>
+                <w:rFonts w:ascii="Cambria Math" w:hAnsi="Cambria Math"/>
+                <w:i/>
+                <w:sz w:val="20"/>
+                <w:szCs w:val="20"/>
+              </w:rPr>
+            </m:ctrlPr>
+          </m:sSubPr>
+          <m:e>
+            <m:r>
+              <w:rPr>
+                <w:rFonts w:ascii="Cambria Math" w:hAnsi="Cambria Math"/>
+                <w:sz w:val="20"/>
+                <w:szCs w:val="20"/>
+              </w:rPr>
+              <m:t>σ</m:t>
+            </m:r>
+          </m:e>
+          <m:sub>
+            <m:r>
+              <w:rPr>
+                <w:rFonts w:ascii="Cambria Math" w:hAnsi="Cambria Math"/>
+                <w:sz w:val="20"/>
+                <w:szCs w:val="20"/>
+              </w:rPr>
+              <m:t>y</m:t>
+            </m:r>
+          </m:sub>
+        </m:sSub>
+        <m:r>
+          <w:rPr>
+            <w:rFonts w:ascii="Cambria Math" w:hAnsi="Cambria Math"/>
+            <w:sz w:val="20"/>
+            <w:szCs w:val="20"/>
+          </w:rPr>
+          <m:t>=</m:t>
+        </m:r>
+      </m:oMath>
+      <w:r>
+        <w:rPr>
+          <w:sz w:val="20"/>
+          <w:szCs w:val="20"/>
+        </w:rPr>
+        <w:t xml:space="preserve"> </w:t>
+      </w:r>
+      <w:proofErr w:type="spellStart"/>
+      <w:r>
+        <w:rPr>
+          <w:sz w:val="20"/>
+          <w:szCs w:val="20"/>
+        </w:rPr>
+        <w:t>SigmaY</w:t>
+      </w:r>
+      <w:proofErr w:type="spellEnd"/>
+      <w:r>
+        <w:rPr>
+          <w:sz w:val="20"/>
+          <w:szCs w:val="20"/>
+        </w:rPr>
+        <w:t xml:space="preserve">, then </w:t>
+      </w:r>
+    </w:p>
+    <w:p>
+      <w:pPr>
+        <w:rPr>
+          <w:sz w:val="20"/>
+          <w:szCs w:val="20"/>
+        </w:rPr>
+      </w:pPr>
+    </w:p>
+    <w:p>
+      <w:pPr>
+        <w:ind w:firstLine="720"/>
+        <w:rPr>
+          <w:sz w:val="20"/>
+          <w:szCs w:val="20"/>
+        </w:rPr>
+      </w:pPr>
+      <w:proofErr w:type="spellStart"/>
+      <w:proofErr w:type="gramStart"/>
+      <w:r>
+        <w:rPr>
+          <w:sz w:val="20"/>
+          <w:szCs w:val="20"/>
+        </w:rPr>
+        <w:t>weightType</w:t>
+      </w:r>
+      <w:proofErr w:type="spellEnd"/>
+      <w:proofErr w:type="gramEnd"/>
+      <w:r>
+        <w:rPr>
+          <w:sz w:val="20"/>
+          <w:szCs w:val="20"/>
+        </w:rPr>
+        <w:t>==</w:t>
+      </w:r>
+      <w:r>
+        <w:rPr>
+          <w:sz w:val="20"/>
+          <w:szCs w:val="20"/>
+        </w:rPr>
+        <w:t>0</w:t>
+      </w:r>
+      <w:r>
+        <w:rPr>
+          <w:sz w:val="20"/>
+          <w:szCs w:val="20"/>
+        </w:rPr>
+        <w:t>:</w:t>
+      </w:r>
+    </w:p>
+    <w:p>
+      <w:pPr>
+        <w:tabs>
+          <w:tab w:val="left" w:pos="3476"/>
+        </w:tabs>
+        <w:rPr>
+          <w:sz w:val="20"/>
+          <w:szCs w:val="20"/>
+        </w:rPr>
+      </w:pPr>
+      <m:oMathPara>
+        <m:oMath>
+          <m:sSub>
+            <m:sSubPr>
+              <m:ctrlPr>
+                <w:rPr>
+                  <w:rFonts w:ascii="Cambria Math" w:hAnsi="Cambria Math"/>
+                  <w:i/>
+                  <w:sz w:val="20"/>
+                  <w:szCs w:val="20"/>
+                </w:rPr>
+              </m:ctrlPr>
+            </m:sSubPr>
+            <m:e>
+              <m:r>
+                <m:rPr>
+                  <m:sty m:val="p"/>
+                </m:rPr>
+                <w:rPr>
+                  <w:rFonts w:ascii="Cambria Math" w:hAnsi="Cambria Math"/>
+                  <w:sz w:val="20"/>
+                  <w:szCs w:val="20"/>
+                </w:rPr>
+                <m:t>Λ</m:t>
+              </m:r>
+            </m:e>
+            <m:sub>
+              <m:r>
+                <w:rPr>
+                  <w:rFonts w:ascii="Cambria Math" w:hAnsi="Cambria Math"/>
+                  <w:sz w:val="20"/>
+                  <w:szCs w:val="20"/>
+                </w:rPr>
+                <m:t>i,i</m:t>
+              </m:r>
+            </m:sub>
+          </m:sSub>
+          <m:r>
+            <w:rPr>
+              <w:rFonts w:ascii="Cambria Math" w:hAnsi="Cambria Math"/>
+              <w:sz w:val="20"/>
+              <w:szCs w:val="20"/>
+            </w:rPr>
+            <m:t>=</m:t>
+          </m:r>
+          <m:f>
+            <m:fPr>
+              <m:ctrlPr>
+                <w:rPr>
+                  <w:rFonts w:ascii="Cambria Math" w:hAnsi="Cambria Math"/>
+                  <w:i/>
+                  <w:sz w:val="20"/>
+                  <w:szCs w:val="20"/>
+                </w:rPr>
+              </m:ctrlPr>
+            </m:fPr>
+            <m:num>
+              <m:r>
+                <w:rPr>
+                  <w:rFonts w:ascii="Cambria Math" w:hAnsi="Cambria Math"/>
+                  <w:sz w:val="20"/>
+                  <w:szCs w:val="20"/>
+                </w:rPr>
+                <m:t>1</m:t>
+              </m:r>
+            </m:num>
+            <m:den>
+              <m:sSup>
+                <m:sSupPr>
+                  <m:ctrlPr>
+                    <w:rPr>
+                      <w:rFonts w:ascii="Cambria Math" w:hAnsi="Cambria Math"/>
+                      <w:i/>
+                      <w:sz w:val="20"/>
+                      <w:szCs w:val="20"/>
+                    </w:rPr>
+                  </m:ctrlPr>
+                </m:sSupPr>
+                <m:e>
+                  <m:sSub>
+                    <m:sSubPr>
+                      <m:ctrlPr>
+                        <w:rPr>
+                          <w:rFonts w:ascii="Cambria Math" w:hAnsi="Cambria Math"/>
+                          <w:i/>
+                          <w:sz w:val="20"/>
+                          <w:szCs w:val="20"/>
+                        </w:rPr>
+                      </m:ctrlPr>
+                    </m:sSubPr>
+                    <m:e>
+                      <m:r>
+                        <w:rPr>
+                          <w:rFonts w:ascii="Cambria Math" w:hAnsi="Cambria Math"/>
+                          <w:sz w:val="20"/>
+                          <w:szCs w:val="20"/>
+                        </w:rPr>
+                        <m:t>σ</m:t>
+                      </m:r>
+                    </m:e>
+                    <m:sub>
+                      <m:r>
+                        <w:rPr>
+                          <w:rFonts w:ascii="Cambria Math" w:hAnsi="Cambria Math"/>
+                          <w:sz w:val="20"/>
+                          <w:szCs w:val="20"/>
+                        </w:rPr>
+                        <m:t>y</m:t>
+                      </m:r>
+                    </m:sub>
+                  </m:sSub>
+                </m:e>
+                <m:sup>
+                  <m:r>
+                    <w:rPr>
+                      <w:rFonts w:ascii="Cambria Math" w:hAnsi="Cambria Math"/>
+                      <w:sz w:val="20"/>
+                      <w:szCs w:val="20"/>
+                    </w:rPr>
+                    <m:t>2</m:t>
+                  </m:r>
+                </m:sup>
+              </m:sSup>
+            </m:den>
+          </m:f>
+        </m:oMath>
+      </m:oMathPara>
+    </w:p>
+    <w:p>
+      <w:pPr>
+        <w:rPr>
+          <w:sz w:val="20"/>
+          <w:szCs w:val="20"/>
+        </w:rPr>
+      </w:pPr>
+      <w:r>
+        <w:rPr>
+          <w:sz w:val="20"/>
+          <w:szCs w:val="20"/>
+        </w:rPr>
+        <w:tab/>
+      </w:r>
+    </w:p>
+    <w:p>
+      <w:pPr>
+        <w:rPr>
+          <w:sz w:val="20"/>
+          <w:szCs w:val="20"/>
+        </w:rPr>
+      </w:pPr>
+      <w:r>
+        <w:rPr>
+          <w:sz w:val="20"/>
+          <w:szCs w:val="20"/>
+        </w:rPr>
+        <w:tab/>
+      </w:r>
+      <w:proofErr w:type="spellStart"/>
+      <w:proofErr w:type="gramStart"/>
+      <w:r>
+        <w:rPr>
+          <w:sz w:val="20"/>
+          <w:szCs w:val="20"/>
+        </w:rPr>
+        <w:t>weightType</w:t>
+      </w:r>
+      <w:proofErr w:type="spellEnd"/>
+      <w:proofErr w:type="gramEnd"/>
+      <w:r>
+        <w:rPr>
+          <w:sz w:val="20"/>
+          <w:szCs w:val="20"/>
+        </w:rPr>
+        <w:t>==1</w:t>
+      </w:r>
+      <w:r>
+        <w:rPr>
+          <w:sz w:val="20"/>
+          <w:szCs w:val="20"/>
+        </w:rPr>
+        <w:t xml:space="preserve"> [Default]</w:t>
+      </w:r>
+      <w:r>
+        <w:rPr>
+          <w:sz w:val="20"/>
+          <w:szCs w:val="20"/>
+        </w:rPr>
+        <w:t>:</w:t>
+      </w:r>
+    </w:p>
+    <w:p>
+      <w:pPr>
+        <w:tabs>
+          <w:tab w:val="left" w:pos="3476"/>
+        </w:tabs>
+        <w:rPr>
+          <w:sz w:val="20"/>
+          <w:szCs w:val="20"/>
+        </w:rPr>
+      </w:pPr>
+      <m:oMathPara>
+        <m:oMath>
+          <m:sSub>
+            <m:sSubPr>
+              <m:ctrlPr>
+                <w:rPr>
+                  <w:rFonts w:ascii="Cambria Math" w:hAnsi="Cambria Math"/>
+                  <w:i/>
+                  <w:sz w:val="20"/>
+                  <w:szCs w:val="20"/>
+                </w:rPr>
+              </m:ctrlPr>
+            </m:sSubPr>
+            <m:e>
+              <m:r>
+                <m:rPr>
+                  <m:sty m:val="p"/>
+                </m:rPr>
+                <w:rPr>
+                  <w:rFonts w:ascii="Cambria Math" w:hAnsi="Cambria Math"/>
+                  <w:sz w:val="20"/>
+                  <w:szCs w:val="20"/>
+                </w:rPr>
+                <m:t>Λ</m:t>
+              </m:r>
+            </m:e>
+            <m:sub>
+              <m:r>
+                <w:rPr>
+                  <w:rFonts w:ascii="Cambria Math" w:hAnsi="Cambria Math"/>
+                  <w:sz w:val="20"/>
+                  <w:szCs w:val="20"/>
+                </w:rPr>
+                <m:t>i,i</m:t>
+              </m:r>
+            </m:sub>
+          </m:sSub>
+          <m:r>
+            <w:rPr>
+              <w:rFonts w:ascii="Cambria Math" w:hAnsi="Cambria Math"/>
+              <w:sz w:val="20"/>
+              <w:szCs w:val="20"/>
+            </w:rPr>
+            <m:t>=</m:t>
+          </m:r>
+          <m:f>
+            <m:fPr>
+              <m:ctrlPr>
+                <w:rPr>
+                  <w:rFonts w:ascii="Cambria Math" w:hAnsi="Cambria Math"/>
+                  <w:i/>
+                  <w:sz w:val="20"/>
+                  <w:szCs w:val="20"/>
+                </w:rPr>
+              </m:ctrlPr>
+            </m:fPr>
+            <m:num>
+              <m:sSup>
+                <m:sSupPr>
+                  <m:ctrlPr>
+                    <w:rPr>
+                      <w:rFonts w:ascii="Cambria Math" w:hAnsi="Cambria Math"/>
+                      <w:i/>
+                      <w:sz w:val="20"/>
+                      <w:szCs w:val="20"/>
+                    </w:rPr>
+                  </m:ctrlPr>
+                </m:sSupPr>
+                <m:e>
+                  <m:r>
+                    <w:rPr>
+                      <w:rFonts w:ascii="Cambria Math" w:hAnsi="Cambria Math"/>
+                      <w:sz w:val="20"/>
+                      <w:szCs w:val="20"/>
+                    </w:rPr>
+                    <m:t>e</m:t>
+                  </m:r>
+                </m:e>
+                <m:sup>
+                  <m:r>
+                    <w:rPr>
+                      <w:rFonts w:ascii="Cambria Math" w:hAnsi="Cambria Math"/>
+                      <w:sz w:val="20"/>
+                      <w:szCs w:val="20"/>
+                    </w:rPr>
+                    <m:t>-</m:t>
+                  </m:r>
+                  <m:sSub>
+                    <m:sSubPr>
+                      <m:ctrlPr>
+                        <w:rPr>
+                          <w:rFonts w:ascii="Cambria Math" w:hAnsi="Cambria Math"/>
+                          <w:i/>
+                          <w:sz w:val="20"/>
+                          <w:szCs w:val="20"/>
+                        </w:rPr>
+                      </m:ctrlPr>
+                    </m:sSubPr>
+                    <m:e>
+                      <m:r>
+                        <w:rPr>
+                          <w:rFonts w:ascii="Cambria Math" w:hAnsi="Cambria Math"/>
+                          <w:sz w:val="20"/>
+                          <w:szCs w:val="20"/>
+                        </w:rPr>
+                        <m:t>y</m:t>
+                      </m:r>
+                    </m:e>
+                    <m:sub>
+                      <m:r>
+                        <w:rPr>
+                          <w:rFonts w:ascii="Cambria Math" w:hAnsi="Cambria Math"/>
+                          <w:sz w:val="20"/>
+                          <w:szCs w:val="20"/>
+                        </w:rPr>
+                        <m:t>i</m:t>
+                      </m:r>
+                    </m:sub>
+                  </m:sSub>
+                </m:sup>
+              </m:sSup>
+            </m:num>
+            <m:den>
+              <m:sSup>
+                <m:sSupPr>
+                  <m:ctrlPr>
+                    <w:rPr>
+                      <w:rFonts w:ascii="Cambria Math" w:hAnsi="Cambria Math"/>
+                      <w:i/>
+                      <w:sz w:val="20"/>
+                      <w:szCs w:val="20"/>
+                    </w:rPr>
+                  </m:ctrlPr>
+                </m:sSupPr>
+                <m:e>
+                  <m:sSub>
+                    <m:sSubPr>
+                      <m:ctrlPr>
+                        <w:rPr>
+                          <w:rFonts w:ascii="Cambria Math" w:hAnsi="Cambria Math"/>
+                          <w:i/>
+                          <w:sz w:val="20"/>
+                          <w:szCs w:val="20"/>
+                        </w:rPr>
+                      </m:ctrlPr>
+                    </m:sSubPr>
+                    <m:e>
+                      <m:r>
+                        <w:rPr>
+                          <w:rFonts w:ascii="Cambria Math" w:hAnsi="Cambria Math"/>
+                          <w:sz w:val="20"/>
+                          <w:szCs w:val="20"/>
+                        </w:rPr>
+                        <m:t>σ</m:t>
+                      </m:r>
+                    </m:e>
+                    <m:sub>
+                      <m:r>
+                        <w:rPr>
+                          <w:rFonts w:ascii="Cambria Math" w:hAnsi="Cambria Math"/>
+                          <w:sz w:val="20"/>
+                          <w:szCs w:val="20"/>
+                        </w:rPr>
+                        <m:t>y</m:t>
+                      </m:r>
+                    </m:sub>
+                  </m:sSub>
+                </m:e>
+                <m:sup>
+                  <m:r>
+                    <w:rPr>
+                      <w:rFonts w:ascii="Cambria Math" w:hAnsi="Cambria Math"/>
+                      <w:sz w:val="20"/>
+                      <w:szCs w:val="20"/>
+                    </w:rPr>
+                    <m:t>2</m:t>
+                  </m:r>
+                </m:sup>
+              </m:sSup>
+            </m:den>
+          </m:f>
+        </m:oMath>
+      </m:oMathPara>
+    </w:p>
+    <w:p>
+      <w:pPr>
+        <w:rPr>
+          <w:sz w:val="20"/>
+          <w:szCs w:val="20"/>
+        </w:rPr>
+      </w:pPr>
+    </w:p>
+    <w:p>
+      <w:pPr>
+        <w:rPr>
+          <w:sz w:val="20"/>
+          <w:szCs w:val="20"/>
+        </w:rPr>
+      </w:pPr>
+      <w:r>
+        <w:rPr>
+          <w:sz w:val="20"/>
+          <w:szCs w:val="20"/>
+        </w:rPr>
+        <w:tab/>
+      </w:r>
+      <w:proofErr w:type="spellStart"/>
+      <w:proofErr w:type="gramStart"/>
+      <w:r>
+        <w:rPr>
+          <w:sz w:val="20"/>
+          <w:szCs w:val="20"/>
+        </w:rPr>
+        <w:t>weightType</w:t>
+      </w:r>
+      <w:proofErr w:type="spellEnd"/>
+      <w:proofErr w:type="gramEnd"/>
+      <w:r>
+        <w:rPr>
+          <w:sz w:val="20"/>
+          <w:szCs w:val="20"/>
+        </w:rPr>
+        <w:t>==2</w:t>
+      </w:r>
+      <w:r>
+        <w:rPr>
+          <w:sz w:val="20"/>
+          <w:szCs w:val="20"/>
+        </w:rPr>
+        <w:t>:</w:t>
+      </w:r>
+    </w:p>
+    <w:p>
+      <w:pPr>
+        <w:tabs>
+          <w:tab w:val="left" w:pos="3476"/>
+        </w:tabs>
+        <w:rPr>
+          <w:sz w:val="20"/>
+          <w:szCs w:val="20"/>
+        </w:rPr>
+      </w:pPr>
+      <m:oMathPara>
+        <m:oMath>
+          <m:sSub>
+            <m:sSubPr>
+              <m:ctrlPr>
+                <w:rPr>
+                  <w:rFonts w:ascii="Cambria Math" w:hAnsi="Cambria Math"/>
+                  <w:i/>
+                  <w:sz w:val="20"/>
+                  <w:szCs w:val="20"/>
+                </w:rPr>
+              </m:ctrlPr>
+            </m:sSubPr>
+            <m:e>
+              <m:r>
+                <m:rPr>
+                  <m:sty m:val="p"/>
+                </m:rPr>
+                <w:rPr>
+                  <w:rFonts w:ascii="Cambria Math" w:hAnsi="Cambria Math"/>
+                  <w:sz w:val="20"/>
+                  <w:szCs w:val="20"/>
+                </w:rPr>
+                <m:t>Λ</m:t>
+              </m:r>
+            </m:e>
+            <m:sub>
+              <m:r>
+                <w:rPr>
+                  <w:rFonts w:ascii="Cambria Math" w:hAnsi="Cambria Math"/>
+                  <w:sz w:val="20"/>
+                  <w:szCs w:val="20"/>
+                </w:rPr>
+                <m:t>i,i</m:t>
+              </m:r>
+            </m:sub>
+          </m:sSub>
+          <m:r>
+            <w:rPr>
+              <w:rFonts w:ascii="Cambria Math" w:hAnsi="Cambria Math"/>
+              <w:sz w:val="20"/>
+              <w:szCs w:val="20"/>
+            </w:rPr>
+            <m:t>=</m:t>
+          </m:r>
+          <m:f>
+            <m:fPr>
+              <m:ctrlPr>
+                <w:rPr>
+                  <w:rFonts w:ascii="Cambria Math" w:hAnsi="Cambria Math"/>
+                  <w:i/>
+                  <w:sz w:val="20"/>
+                  <w:szCs w:val="20"/>
+                </w:rPr>
+              </m:ctrlPr>
+            </m:fPr>
+            <m:num>
+              <m:sSup>
+                <m:sSupPr>
+                  <m:ctrlPr>
+                    <w:rPr>
+                      <w:rFonts w:ascii="Cambria Math" w:hAnsi="Cambria Math"/>
+                      <w:i/>
+                      <w:sz w:val="20"/>
+                      <w:szCs w:val="20"/>
+                    </w:rPr>
+                  </m:ctrlPr>
+                </m:sSupPr>
+                <m:e>
+                  <m:r>
+                    <w:rPr>
+                      <w:rFonts w:ascii="Cambria Math" w:hAnsi="Cambria Math"/>
+                      <w:sz w:val="20"/>
+                      <w:szCs w:val="20"/>
+                    </w:rPr>
+                    <m:t>e</m:t>
+                  </m:r>
+                </m:e>
+                <m:sup>
+                  <m:r>
+                    <w:rPr>
+                      <w:rFonts w:ascii="Cambria Math" w:hAnsi="Cambria Math"/>
+                      <w:sz w:val="20"/>
+                      <w:szCs w:val="20"/>
+                    </w:rPr>
+                    <m:t>-</m:t>
+                  </m:r>
+                  <m:sSub>
+                    <m:sSubPr>
+                      <m:ctrlPr>
+                        <w:rPr>
+                          <w:rFonts w:ascii="Cambria Math" w:hAnsi="Cambria Math"/>
+                          <w:i/>
+                          <w:sz w:val="20"/>
+                          <w:szCs w:val="20"/>
+                        </w:rPr>
+                      </m:ctrlPr>
+                    </m:sSubPr>
+                    <m:e>
+                      <m:r>
+                        <w:rPr>
+                          <w:rFonts w:ascii="Cambria Math" w:hAnsi="Cambria Math"/>
+                          <w:sz w:val="20"/>
+                          <w:szCs w:val="20"/>
+                        </w:rPr>
+                        <m:t>y</m:t>
+                      </m:r>
+                    </m:e>
+                    <m:sub>
+                      <m:r>
+                        <w:rPr>
+                          <w:rFonts w:ascii="Cambria Math" w:hAnsi="Cambria Math"/>
+                          <w:sz w:val="20"/>
+                          <w:szCs w:val="20"/>
+                        </w:rPr>
+                        <m:t>i</m:t>
+                      </m:r>
+                    </m:sub>
+                  </m:sSub>
+                  <m:r>
+                    <w:rPr>
+                      <w:rFonts w:ascii="Cambria Math" w:hAnsi="Cambria Math"/>
+                      <w:sz w:val="20"/>
+                      <w:szCs w:val="20"/>
+                    </w:rPr>
+                    <m:t>/2</m:t>
+                  </m:r>
+                </m:sup>
+              </m:sSup>
+            </m:num>
+            <m:den>
+              <m:sSup>
+                <m:sSupPr>
+                  <m:ctrlPr>
+                    <w:rPr>
+                      <w:rFonts w:ascii="Cambria Math" w:hAnsi="Cambria Math"/>
+                      <w:i/>
+                      <w:sz w:val="20"/>
+                      <w:szCs w:val="20"/>
+                    </w:rPr>
+                  </m:ctrlPr>
+                </m:sSupPr>
+                <m:e>
+                  <m:sSub>
+                    <m:sSubPr>
+                      <m:ctrlPr>
+                        <w:rPr>
+                          <w:rFonts w:ascii="Cambria Math" w:hAnsi="Cambria Math"/>
+                          <w:i/>
+                          <w:sz w:val="20"/>
+                          <w:szCs w:val="20"/>
+                        </w:rPr>
+                      </m:ctrlPr>
+                    </m:sSubPr>
+                    <m:e>
+                      <m:r>
+                        <w:rPr>
+                          <w:rFonts w:ascii="Cambria Math" w:hAnsi="Cambria Math"/>
+                          <w:sz w:val="20"/>
+                          <w:szCs w:val="20"/>
+                        </w:rPr>
+                        <m:t>σ</m:t>
+                      </m:r>
+                    </m:e>
+                    <m:sub>
+                      <m:r>
+                        <w:rPr>
+                          <w:rFonts w:ascii="Cambria Math" w:hAnsi="Cambria Math"/>
+                          <w:sz w:val="20"/>
+                          <w:szCs w:val="20"/>
+                        </w:rPr>
+                        <m:t>y</m:t>
+                      </m:r>
+                    </m:sub>
+                  </m:sSub>
+                </m:e>
+                <m:sup>
+                  <m:r>
+                    <w:rPr>
+                      <w:rFonts w:ascii="Cambria Math" w:hAnsi="Cambria Math"/>
+                      <w:sz w:val="20"/>
+                      <w:szCs w:val="20"/>
+                    </w:rPr>
+                    <m:t>2</m:t>
+                  </m:r>
+                </m:sup>
+              </m:sSup>
+            </m:den>
+          </m:f>
+        </m:oMath>
+      </m:oMathPara>
+    </w:p>
+    <w:p>
+      <w:pPr>
+        <w:rPr>
+          <w:sz w:val="20"/>
+          <w:szCs w:val="20"/>
+        </w:rPr>
+      </w:pPr>
+    </w:p>
+    <w:p>
+      <w:pPr>
+        <w:rPr>
+          <w:sz w:val="20"/>
+          <w:szCs w:val="20"/>
+        </w:rPr>
+      </w:pPr>
+    </w:p>
+    <w:p>
+      <w:pPr>
+        <w:outlineLvl w:val="0"/>
+        <w:rPr>
           <w:b/>
           <w:bCs/>
           <w:sz w:val="20"/>
@@ -6227,7 +7235,7 @@
           <w:sz w:val="20"/>
           <w:szCs w:val="20"/>
         </w:rPr>
-        <w:t>Standard prior model</w:t>
+        <w:t>Prior model parameterization</w:t>
       </w:r>
       <w:r>
         <w:rPr>
@@ -6236,12 +7244,41 @@
           <w:sz w:val="20"/>
           <w:szCs w:val="20"/>
         </w:rPr>
+        <w:t>:</w:t>
+      </w:r>
+    </w:p>
+    <w:p>
+      <w:pPr>
+        <w:rPr>
+          <w:bCs/>
+          <w:sz w:val="20"/>
+          <w:szCs w:val="20"/>
+        </w:rPr>
+      </w:pPr>
+    </w:p>
+    <w:p>
+      <w:pPr>
+        <w:rPr>
+          <w:sz w:val="20"/>
+          <w:szCs w:val="20"/>
+        </w:rPr>
+      </w:pPr>
+      <w:r>
+        <w:rPr>
+          <w:sz w:val="20"/>
+          <w:szCs w:val="20"/>
+        </w:rPr>
+        <w:t>Standard prior model</w:t>
+      </w:r>
+      <w:r>
+        <w:rPr>
+          <w:sz w:val="20"/>
+          <w:szCs w:val="20"/>
+        </w:rPr>
         <w:t xml:space="preserve"> (QGGMRF)</w:t>
       </w:r>
       <w:r>
         <w:rPr>
-          <w:b/>
-          <w:bCs/>
           <w:sz w:val="20"/>
           <w:szCs w:val="20"/>
         </w:rPr>
@@ -6959,6 +7996,8 @@
           </m:d>
         </m:oMath>
       </m:oMathPara>
+      <w:bookmarkStart w:id="0" w:name="_GoBack"/>
+      <w:bookmarkEnd w:id="0"/>
     </w:p>
     <w:p>
       <w:pPr>
@@ -7277,14 +8316,14 @@
           <w:tab w:val="left" w:pos="3476"/>
         </w:tabs>
         <w:rPr>
-          <w:b/>
-          <w:sz w:val="20"/>
-          <w:szCs w:val="20"/>
-        </w:rPr>
-      </w:pPr>
-      <w:r>
-        <w:rPr>
-          <w:b/>
+          <w:bCs/>
+          <w:sz w:val="20"/>
+          <w:szCs w:val="20"/>
+        </w:rPr>
+      </w:pPr>
+      <w:r>
+        <w:rPr>
+          <w:bCs/>
           <w:sz w:val="20"/>
           <w:szCs w:val="20"/>
         </w:rPr>
@@ -10467,9 +11506,9 @@
 </file>
 
 <file path=word/people.xml><?xml version="1.0" encoding="utf-8"?>
-<w15:people xmlns:wpc="http://schemas.microsoft.com/office/word/2010/wordprocessingCanvas" xmlns:cx="http://schemas.microsoft.com/office/drawing/2014/chartex" xmlns:cx1="http://schemas.microsoft.com/office/drawing/2015/9/8/chartex" xmlns:cx2="http://schemas.microsoft.com/office/drawing/2015/10/21/chartex" xmlns:cx3="http://schemas.microsoft.com/office/drawing/2016/5/9/chartex" xmlns:cx4="http://schemas.microsoft.com/office/drawing/2016/5/10/chartex" xmlns:cx5="http://schemas.microsoft.com/office/drawing/2016/5/11/chartex" xmlns:cx6="http://schemas.microsoft.com/office/drawing/2016/5/12/chartex" xmlns:cx7="http://schemas.microsoft.com/office/drawing/2016/5/13/chartex" xmlns:cx8="http://schemas.microsoft.com/office/drawing/2016/5/14/chartex" xmlns:mc="http://schemas.openxmlformats.org/markup-compatibility/2006" xmlns:aink="http://schemas.microsoft.com/office/drawing/2016/ink" xmlns:am3d="http://schemas.microsoft.com/office/drawing/2017/model3d" xmlns:o="urn:schemas-microsoft-com:office:office" xmlns:r="http://schemas.openxmlformats.org/officeDocument/2006/relationships" xmlns:m="http://schemas.openxmlformats.org/officeDocument/2006/math" xmlns:v="urn:schemas-microsoft-com:vml" xmlns:wp14="http://schemas.microsoft.com/office/word/2010/wordprocessingDrawing" xmlns:wp="http://schemas.openxmlformats.org/drawingml/2006/wordprocessingDrawing" xmlns:w10="urn:schemas-microsoft-com:office:word" xmlns:w="http://schemas.openxmlformats.org/wordprocessingml/2006/main" xmlns:w14="http://schemas.microsoft.com/office/word/2010/wordml" xmlns:w15="http://schemas.microsoft.com/office/word/2012/wordml" xmlns:w16cid="http://schemas.microsoft.com/office/word/2016/wordml/cid" xmlns:w16se="http://schemas.microsoft.com/office/word/2015/wordml/symex" xmlns:wpg="http://schemas.microsoft.com/office/word/2010/wordprocessingGroup" xmlns:wpi="http://schemas.microsoft.com/office/word/2010/wordprocessingInk" xmlns:wne="http://schemas.microsoft.com/office/word/2006/wordml" xmlns:wps="http://schemas.microsoft.com/office/word/2010/wordprocessingShape" mc:Ignorable="w14 w15 w16se w16cid wp14">
-  <w15:person w15:author="Microsoft Office User">
-    <w15:presenceInfo w15:providerId="None" w15:userId="Microsoft Office User"/>
+<w15:people xmlns:wpc="http://schemas.microsoft.com/office/word/2010/wordprocessingCanvas" xmlns:cx="http://schemas.microsoft.com/office/drawing/2014/chartex" xmlns:cx1="http://schemas.microsoft.com/office/drawing/2015/9/8/chartex" xmlns:cx2="http://schemas.microsoft.com/office/drawing/2015/10/21/chartex" xmlns:cx3="http://schemas.microsoft.com/office/drawing/2016/5/9/chartex" xmlns:cx4="http://schemas.microsoft.com/office/drawing/2016/5/10/chartex" xmlns:cx5="http://schemas.microsoft.com/office/drawing/2016/5/11/chartex" xmlns:cx6="http://schemas.microsoft.com/office/drawing/2016/5/12/chartex" xmlns:cx7="http://schemas.microsoft.com/office/drawing/2016/5/13/chartex" xmlns:cx8="http://schemas.microsoft.com/office/drawing/2016/5/14/chartex" xmlns:mc="http://schemas.openxmlformats.org/markup-compatibility/2006" xmlns:aink="http://schemas.microsoft.com/office/drawing/2016/ink" xmlns:am3d="http://schemas.microsoft.com/office/drawing/2017/model3d" xmlns:o="urn:schemas-microsoft-com:office:office" xmlns:r="http://schemas.openxmlformats.org/officeDocument/2006/relationships" xmlns:m="http://schemas.openxmlformats.org/officeDocument/2006/math" xmlns:v="urn:schemas-microsoft-com:vml" xmlns:wp14="http://schemas.microsoft.com/office/word/2010/wordprocessingDrawing" xmlns:wp="http://schemas.openxmlformats.org/drawingml/2006/wordprocessingDrawing" xmlns:w10="urn:schemas-microsoft-com:office:word" xmlns:w="http://schemas.openxmlformats.org/wordprocessingml/2006/main" xmlns:w14="http://schemas.microsoft.com/office/word/2010/wordml" xmlns:w15="http://schemas.microsoft.com/office/word/2012/wordml" xmlns:w16cex="http://schemas.microsoft.com/office/word/2018/wordml/cex" xmlns:w16cid="http://schemas.microsoft.com/office/word/2016/wordml/cid" xmlns:w16="http://schemas.microsoft.com/office/word/2018/wordml" xmlns:w16se="http://schemas.microsoft.com/office/word/2015/wordml/symex" xmlns:wpg="http://schemas.microsoft.com/office/word/2010/wordprocessingGroup" xmlns:wpi="http://schemas.microsoft.com/office/word/2010/wordprocessingInk" xmlns:wne="http://schemas.microsoft.com/office/word/2006/wordml" xmlns:wps="http://schemas.microsoft.com/office/word/2010/wordprocessingShape" mc:Ignorable="w14 w15 w16se w16cid w16 w16cex wp14">
+  <w15:person w15:author="Charles A. Bouman">
+    <w15:presenceInfo w15:providerId="Windows Live" w15:userId="4407268f6e297dbc"/>
   </w15:person>
 </w15:people>
 </file>

</xml_diff>